<commit_message>
module 2 lab exercise 2
</commit_message>
<xml_diff>
--- a/Allfiles/Mod02/Labfiles/01_DesignProject_begin/DetailedPlanningDocument.docx
+++ b/Allfiles/Mod02/Labfiles/01_DesignProject_begin/DetailedPlanningDocument.docx
@@ -146,10 +146,10 @@
         <w:tblLook w:firstRow="1" w:noVBand="1" w:lastRow="0" w:firstColumn="1" w:lastColumn="0" w:noHBand="0" w:val="04a0"/>
       </w:tblPr>
       <w:tblGrid>
-        <w:gridCol w:w="497"/>
-        <w:gridCol w:w="1591"/>
-        <w:gridCol w:w="3633"/>
-        <w:gridCol w:w="1954"/>
+        <w:gridCol w:w="496"/>
+        <w:gridCol w:w="1592"/>
+        <w:gridCol w:w="3632"/>
+        <w:gridCol w:w="1955"/>
         <w:gridCol w:w="1935"/>
       </w:tblGrid>
       <w:tr>
@@ -158,7 +158,7 @@
         </w:trPr>
         <w:tc>
           <w:tcPr>
-            <w:tcW w:w="497" w:type="dxa"/>
+            <w:tcW w:w="496" w:type="dxa"/>
             <w:cnfStyle w:val="001000000000" w:firstRow="0" w:lastRow="0" w:firstColumn="1" w:lastColumn="0" w:oddVBand="0" w:evenVBand="0" w:oddHBand="0" w:evenHBand="0" w:firstRowFirstColumn="0" w:firstRowLastColumn="0" w:lastRowFirstColumn="0" w:lastRowLastColumn="0"/>
             <w:tcBorders>
               <w:top w:val="single" w:sz="4" w:space="0" w:color="5B9BD5"/>
@@ -190,7 +190,7 @@
         </w:tc>
         <w:tc>
           <w:tcPr>
-            <w:tcW w:w="1591" w:type="dxa"/>
+            <w:tcW w:w="1592" w:type="dxa"/>
             <w:tcBorders>
               <w:top w:val="single" w:sz="4" w:space="0" w:color="5B9BD5"/>
               <w:left w:val="single" w:sz="4" w:space="0" w:color="5B9BD5"/>
@@ -223,7 +223,7 @@
         </w:tc>
         <w:tc>
           <w:tcPr>
-            <w:tcW w:w="3633" w:type="dxa"/>
+            <w:tcW w:w="3632" w:type="dxa"/>
             <w:tcBorders>
               <w:top w:val="single" w:sz="4" w:space="0" w:color="5B9BD5"/>
               <w:left w:val="single" w:sz="4" w:space="0" w:color="5B9BD5"/>
@@ -256,7 +256,7 @@
         </w:tc>
         <w:tc>
           <w:tcPr>
-            <w:tcW w:w="1954" w:type="dxa"/>
+            <w:tcW w:w="1955" w:type="dxa"/>
             <w:tcBorders>
               <w:top w:val="single" w:sz="4" w:space="0" w:color="5B9BD5"/>
               <w:left w:val="single" w:sz="4" w:space="0" w:color="5B9BD5"/>
@@ -327,7 +327,7 @@
         </w:trPr>
         <w:tc>
           <w:tcPr>
-            <w:tcW w:w="497" w:type="dxa"/>
+            <w:tcW w:w="496" w:type="dxa"/>
             <w:cnfStyle w:val="001000000000" w:firstRow="0" w:lastRow="0" w:firstColumn="1" w:lastColumn="0" w:oddVBand="0" w:evenVBand="0" w:oddHBand="0" w:evenHBand="0" w:firstRowFirstColumn="0" w:firstRowLastColumn="0" w:lastRowFirstColumn="0" w:lastRowLastColumn="0"/>
             <w:tcBorders>
               <w:right w:val="nil"/>
@@ -355,7 +355,7 @@
         </w:tc>
         <w:tc>
           <w:tcPr>
-            <w:tcW w:w="1591" w:type="dxa"/>
+            <w:tcW w:w="1592" w:type="dxa"/>
             <w:vMerge w:val="restart"/>
             <w:tcBorders>
               <w:left w:val="nil"/>
@@ -378,7 +378,7 @@
         </w:tc>
         <w:tc>
           <w:tcPr>
-            <w:tcW w:w="3633" w:type="dxa"/>
+            <w:tcW w:w="3632" w:type="dxa"/>
             <w:vMerge w:val="restart"/>
             <w:tcBorders>
               <w:left w:val="nil"/>
@@ -401,7 +401,7 @@
         </w:tc>
         <w:tc>
           <w:tcPr>
-            <w:tcW w:w="1954" w:type="dxa"/>
+            <w:tcW w:w="1955" w:type="dxa"/>
             <w:tcBorders>
               <w:left w:val="nil"/>
               <w:right w:val="nil"/>
@@ -447,7 +447,7 @@
         <w:trPr/>
         <w:tc>
           <w:tcPr>
-            <w:tcW w:w="497" w:type="dxa"/>
+            <w:tcW w:w="496" w:type="dxa"/>
             <w:cnfStyle w:val="001000000000" w:firstRow="0" w:lastRow="0" w:firstColumn="1" w:lastColumn="0" w:oddVBand="0" w:evenVBand="0" w:oddHBand="0" w:evenHBand="0" w:firstRowFirstColumn="0" w:firstRowLastColumn="0" w:lastRowFirstColumn="0" w:lastRowLastColumn="0"/>
             <w:tcBorders>
               <w:right w:val="nil"/>
@@ -475,7 +475,7 @@
         </w:tc>
         <w:tc>
           <w:tcPr>
-            <w:tcW w:w="1591" w:type="dxa"/>
+            <w:tcW w:w="1592" w:type="dxa"/>
             <w:vMerge w:val="continue"/>
             <w:tcBorders>
               <w:left w:val="nil"/>
@@ -497,7 +497,7 @@
         </w:tc>
         <w:tc>
           <w:tcPr>
-            <w:tcW w:w="3633" w:type="dxa"/>
+            <w:tcW w:w="3632" w:type="dxa"/>
             <w:vMerge w:val="continue"/>
             <w:tcBorders>
               <w:left w:val="nil"/>
@@ -519,7 +519,7 @@
         </w:tc>
         <w:tc>
           <w:tcPr>
-            <w:tcW w:w="1954" w:type="dxa"/>
+            <w:tcW w:w="1955" w:type="dxa"/>
             <w:tcBorders>
               <w:left w:val="nil"/>
               <w:right w:val="nil"/>
@@ -567,7 +567,7 @@
         </w:trPr>
         <w:tc>
           <w:tcPr>
-            <w:tcW w:w="497" w:type="dxa"/>
+            <w:tcW w:w="496" w:type="dxa"/>
             <w:cnfStyle w:val="001000000000" w:firstRow="0" w:lastRow="0" w:firstColumn="1" w:lastColumn="0" w:oddVBand="0" w:evenVBand="0" w:oddHBand="0" w:evenHBand="0" w:firstRowFirstColumn="0" w:firstRowLastColumn="0" w:lastRowFirstColumn="0" w:lastRowLastColumn="0"/>
             <w:tcBorders>
               <w:right w:val="nil"/>
@@ -595,7 +595,7 @@
         </w:tc>
         <w:tc>
           <w:tcPr>
-            <w:tcW w:w="1591" w:type="dxa"/>
+            <w:tcW w:w="1592" w:type="dxa"/>
             <w:vMerge w:val="continue"/>
             <w:tcBorders>
               <w:left w:val="nil"/>
@@ -617,7 +617,7 @@
         </w:tc>
         <w:tc>
           <w:tcPr>
-            <w:tcW w:w="3633" w:type="dxa"/>
+            <w:tcW w:w="3632" w:type="dxa"/>
             <w:vMerge w:val="continue"/>
             <w:tcBorders>
               <w:left w:val="nil"/>
@@ -639,7 +639,7 @@
         </w:tc>
         <w:tc>
           <w:tcPr>
-            <w:tcW w:w="1954" w:type="dxa"/>
+            <w:tcW w:w="1955" w:type="dxa"/>
             <w:tcBorders>
               <w:left w:val="nil"/>
               <w:right w:val="nil"/>
@@ -685,7 +685,7 @@
         <w:trPr/>
         <w:tc>
           <w:tcPr>
-            <w:tcW w:w="497" w:type="dxa"/>
+            <w:tcW w:w="496" w:type="dxa"/>
             <w:cnfStyle w:val="001000000000" w:firstRow="0" w:lastRow="0" w:firstColumn="1" w:lastColumn="0" w:oddVBand="0" w:evenVBand="0" w:oddHBand="0" w:evenHBand="0" w:firstRowFirstColumn="0" w:firstRowLastColumn="0" w:lastRowFirstColumn="0" w:lastRowLastColumn="0"/>
             <w:tcBorders>
               <w:right w:val="nil"/>
@@ -713,7 +713,7 @@
         </w:tc>
         <w:tc>
           <w:tcPr>
-            <w:tcW w:w="1591" w:type="dxa"/>
+            <w:tcW w:w="1592" w:type="dxa"/>
             <w:vMerge w:val="continue"/>
             <w:tcBorders>
               <w:left w:val="nil"/>
@@ -735,7 +735,7 @@
         </w:tc>
         <w:tc>
           <w:tcPr>
-            <w:tcW w:w="3633" w:type="dxa"/>
+            <w:tcW w:w="3632" w:type="dxa"/>
             <w:vMerge w:val="continue"/>
             <w:tcBorders>
               <w:left w:val="nil"/>
@@ -757,7 +757,7 @@
         </w:tc>
         <w:tc>
           <w:tcPr>
-            <w:tcW w:w="1954" w:type="dxa"/>
+            <w:tcW w:w="1955" w:type="dxa"/>
             <w:tcBorders>
               <w:left w:val="nil"/>
               <w:right w:val="nil"/>
@@ -805,7 +805,7 @@
         </w:trPr>
         <w:tc>
           <w:tcPr>
-            <w:tcW w:w="497" w:type="dxa"/>
+            <w:tcW w:w="496" w:type="dxa"/>
             <w:cnfStyle w:val="001000000000" w:firstRow="0" w:lastRow="0" w:firstColumn="1" w:lastColumn="0" w:oddVBand="0" w:evenVBand="0" w:oddHBand="0" w:evenHBand="0" w:firstRowFirstColumn="0" w:firstRowLastColumn="0" w:lastRowFirstColumn="0" w:lastRowLastColumn="0"/>
             <w:tcBorders>
               <w:right w:val="nil"/>
@@ -833,7 +833,7 @@
         </w:tc>
         <w:tc>
           <w:tcPr>
-            <w:tcW w:w="1591" w:type="dxa"/>
+            <w:tcW w:w="1592" w:type="dxa"/>
             <w:vMerge w:val="continue"/>
             <w:tcBorders>
               <w:left w:val="nil"/>
@@ -855,7 +855,7 @@
         </w:tc>
         <w:tc>
           <w:tcPr>
-            <w:tcW w:w="3633" w:type="dxa"/>
+            <w:tcW w:w="3632" w:type="dxa"/>
             <w:vMerge w:val="continue"/>
             <w:tcBorders>
               <w:left w:val="nil"/>
@@ -877,7 +877,7 @@
         </w:tc>
         <w:tc>
           <w:tcPr>
-            <w:tcW w:w="1954" w:type="dxa"/>
+            <w:tcW w:w="1955" w:type="dxa"/>
             <w:tcBorders>
               <w:left w:val="nil"/>
               <w:right w:val="nil"/>
@@ -923,7 +923,7 @@
         <w:trPr/>
         <w:tc>
           <w:tcPr>
-            <w:tcW w:w="497" w:type="dxa"/>
+            <w:tcW w:w="496" w:type="dxa"/>
             <w:cnfStyle w:val="001000000000" w:firstRow="0" w:lastRow="0" w:firstColumn="1" w:lastColumn="0" w:oddVBand="0" w:evenVBand="0" w:oddHBand="0" w:evenHBand="0" w:firstRowFirstColumn="0" w:firstRowLastColumn="0" w:lastRowFirstColumn="0" w:lastRowLastColumn="0"/>
             <w:tcBorders>
               <w:right w:val="nil"/>
@@ -951,7 +951,7 @@
         </w:tc>
         <w:tc>
           <w:tcPr>
-            <w:tcW w:w="1591" w:type="dxa"/>
+            <w:tcW w:w="1592" w:type="dxa"/>
             <w:vMerge w:val="continue"/>
             <w:tcBorders>
               <w:left w:val="nil"/>
@@ -973,7 +973,7 @@
         </w:tc>
         <w:tc>
           <w:tcPr>
-            <w:tcW w:w="3633" w:type="dxa"/>
+            <w:tcW w:w="3632" w:type="dxa"/>
             <w:vMerge w:val="continue"/>
             <w:tcBorders>
               <w:left w:val="nil"/>
@@ -995,7 +995,7 @@
         </w:tc>
         <w:tc>
           <w:tcPr>
-            <w:tcW w:w="1954" w:type="dxa"/>
+            <w:tcW w:w="1955" w:type="dxa"/>
             <w:tcBorders>
               <w:left w:val="nil"/>
               <w:right w:val="nil"/>
@@ -1043,7 +1043,7 @@
         </w:trPr>
         <w:tc>
           <w:tcPr>
-            <w:tcW w:w="497" w:type="dxa"/>
+            <w:tcW w:w="496" w:type="dxa"/>
             <w:cnfStyle w:val="001000000000" w:firstRow="0" w:lastRow="0" w:firstColumn="1" w:lastColumn="0" w:oddVBand="0" w:evenVBand="0" w:oddHBand="0" w:evenHBand="0" w:firstRowFirstColumn="0" w:firstRowLastColumn="0" w:lastRowFirstColumn="0" w:lastRowLastColumn="0"/>
             <w:tcBorders>
               <w:right w:val="nil"/>
@@ -1071,7 +1071,7 @@
         </w:tc>
         <w:tc>
           <w:tcPr>
-            <w:tcW w:w="1591" w:type="dxa"/>
+            <w:tcW w:w="1592" w:type="dxa"/>
             <w:vMerge w:val="restart"/>
             <w:tcBorders>
               <w:left w:val="nil"/>
@@ -1094,7 +1094,7 @@
         </w:tc>
         <w:tc>
           <w:tcPr>
-            <w:tcW w:w="3633" w:type="dxa"/>
+            <w:tcW w:w="3632" w:type="dxa"/>
             <w:vMerge w:val="restart"/>
             <w:tcBorders>
               <w:left w:val="nil"/>
@@ -1117,7 +1117,7 @@
         </w:tc>
         <w:tc>
           <w:tcPr>
-            <w:tcW w:w="1954" w:type="dxa"/>
+            <w:tcW w:w="1955" w:type="dxa"/>
             <w:tcBorders>
               <w:left w:val="nil"/>
               <w:right w:val="nil"/>
@@ -1165,7 +1165,7 @@
         <w:trPr/>
         <w:tc>
           <w:tcPr>
-            <w:tcW w:w="497" w:type="dxa"/>
+            <w:tcW w:w="496" w:type="dxa"/>
             <w:cnfStyle w:val="001000000000" w:firstRow="0" w:lastRow="0" w:firstColumn="1" w:lastColumn="0" w:oddVBand="0" w:evenVBand="0" w:oddHBand="0" w:evenHBand="0" w:firstRowFirstColumn="0" w:firstRowLastColumn="0" w:lastRowFirstColumn="0" w:lastRowLastColumn="0"/>
             <w:tcBorders>
               <w:right w:val="nil"/>
@@ -1193,7 +1193,7 @@
         </w:tc>
         <w:tc>
           <w:tcPr>
-            <w:tcW w:w="1591" w:type="dxa"/>
+            <w:tcW w:w="1592" w:type="dxa"/>
             <w:vMerge w:val="continue"/>
             <w:tcBorders>
               <w:left w:val="nil"/>
@@ -1215,7 +1215,7 @@
         </w:tc>
         <w:tc>
           <w:tcPr>
-            <w:tcW w:w="3633" w:type="dxa"/>
+            <w:tcW w:w="3632" w:type="dxa"/>
             <w:vMerge w:val="continue"/>
             <w:tcBorders>
               <w:left w:val="nil"/>
@@ -1237,7 +1237,7 @@
         </w:tc>
         <w:tc>
           <w:tcPr>
-            <w:tcW w:w="1954" w:type="dxa"/>
+            <w:tcW w:w="1955" w:type="dxa"/>
             <w:tcBorders>
               <w:left w:val="nil"/>
               <w:right w:val="nil"/>
@@ -1285,7 +1285,7 @@
         </w:trPr>
         <w:tc>
           <w:tcPr>
-            <w:tcW w:w="497" w:type="dxa"/>
+            <w:tcW w:w="496" w:type="dxa"/>
             <w:cnfStyle w:val="001000000000" w:firstRow="0" w:lastRow="0" w:firstColumn="1" w:lastColumn="0" w:oddVBand="0" w:evenVBand="0" w:oddHBand="0" w:evenHBand="0" w:firstRowFirstColumn="0" w:firstRowLastColumn="0" w:lastRowFirstColumn="0" w:lastRowLastColumn="0"/>
             <w:tcBorders>
               <w:right w:val="nil"/>
@@ -1313,7 +1313,7 @@
         </w:tc>
         <w:tc>
           <w:tcPr>
-            <w:tcW w:w="1591" w:type="dxa"/>
+            <w:tcW w:w="1592" w:type="dxa"/>
             <w:vMerge w:val="continue"/>
             <w:tcBorders>
               <w:left w:val="nil"/>
@@ -1335,7 +1335,7 @@
         </w:tc>
         <w:tc>
           <w:tcPr>
-            <w:tcW w:w="3633" w:type="dxa"/>
+            <w:tcW w:w="3632" w:type="dxa"/>
             <w:vMerge w:val="continue"/>
             <w:tcBorders>
               <w:left w:val="nil"/>
@@ -1357,7 +1357,7 @@
         </w:tc>
         <w:tc>
           <w:tcPr>
-            <w:tcW w:w="1954" w:type="dxa"/>
+            <w:tcW w:w="1955" w:type="dxa"/>
             <w:tcBorders>
               <w:left w:val="nil"/>
               <w:right w:val="nil"/>
@@ -1403,7 +1403,7 @@
         <w:trPr/>
         <w:tc>
           <w:tcPr>
-            <w:tcW w:w="497" w:type="dxa"/>
+            <w:tcW w:w="496" w:type="dxa"/>
             <w:cnfStyle w:val="001000000000" w:firstRow="0" w:lastRow="0" w:firstColumn="1" w:lastColumn="0" w:oddVBand="0" w:evenVBand="0" w:oddHBand="0" w:evenHBand="0" w:firstRowFirstColumn="0" w:firstRowLastColumn="0" w:lastRowFirstColumn="0" w:lastRowLastColumn="0"/>
             <w:tcBorders>
               <w:right w:val="nil"/>
@@ -1431,7 +1431,7 @@
         </w:tc>
         <w:tc>
           <w:tcPr>
-            <w:tcW w:w="1591" w:type="dxa"/>
+            <w:tcW w:w="1592" w:type="dxa"/>
             <w:vMerge w:val="continue"/>
             <w:tcBorders>
               <w:left w:val="nil"/>
@@ -1453,7 +1453,7 @@
         </w:tc>
         <w:tc>
           <w:tcPr>
-            <w:tcW w:w="3633" w:type="dxa"/>
+            <w:tcW w:w="3632" w:type="dxa"/>
             <w:vMerge w:val="continue"/>
             <w:tcBorders>
               <w:left w:val="nil"/>
@@ -1475,7 +1475,7 @@
         </w:tc>
         <w:tc>
           <w:tcPr>
-            <w:tcW w:w="1954" w:type="dxa"/>
+            <w:tcW w:w="1955" w:type="dxa"/>
             <w:tcBorders>
               <w:left w:val="nil"/>
               <w:right w:val="nil"/>
@@ -1523,7 +1523,7 @@
         </w:trPr>
         <w:tc>
           <w:tcPr>
-            <w:tcW w:w="497" w:type="dxa"/>
+            <w:tcW w:w="496" w:type="dxa"/>
             <w:cnfStyle w:val="001000000000" w:firstRow="0" w:lastRow="0" w:firstColumn="1" w:lastColumn="0" w:oddVBand="0" w:evenVBand="0" w:oddHBand="0" w:evenHBand="0" w:firstRowFirstColumn="0" w:firstRowLastColumn="0" w:lastRowFirstColumn="0" w:lastRowLastColumn="0"/>
             <w:tcBorders>
               <w:right w:val="nil"/>
@@ -1551,7 +1551,7 @@
         </w:tc>
         <w:tc>
           <w:tcPr>
-            <w:tcW w:w="1591" w:type="dxa"/>
+            <w:tcW w:w="1592" w:type="dxa"/>
             <w:vMerge w:val="continue"/>
             <w:tcBorders>
               <w:left w:val="nil"/>
@@ -1573,7 +1573,7 @@
         </w:tc>
         <w:tc>
           <w:tcPr>
-            <w:tcW w:w="3633" w:type="dxa"/>
+            <w:tcW w:w="3632" w:type="dxa"/>
             <w:vMerge w:val="continue"/>
             <w:tcBorders>
               <w:left w:val="nil"/>
@@ -1595,7 +1595,7 @@
         </w:tc>
         <w:tc>
           <w:tcPr>
-            <w:tcW w:w="1954" w:type="dxa"/>
+            <w:tcW w:w="1955" w:type="dxa"/>
             <w:tcBorders>
               <w:left w:val="nil"/>
               <w:right w:val="nil"/>
@@ -1865,21 +1865,23 @@
         <w:tc>
           <w:tcPr>
             <w:tcW w:w="2434" w:type="dxa"/>
-            <w:tcBorders>
-              <w:left w:val="nil"/>
-              <w:right w:val="nil"/>
-            </w:tcBorders>
-            <w:shd w:color="auto" w:fill="DEEAF6" w:themeFill="accent1" w:themeFillTint="33" w:val="clear"/>
-          </w:tcPr>
-          <w:p>
-            <w:pPr>
-              <w:pStyle w:val="Normal"/>
-              <w:spacing w:lineRule="auto" w:line="240" w:before="0" w:after="0"/>
-              <w:cnfStyle w:val="000000100000" w:firstRow="0" w:lastRow="0" w:firstColumn="0" w:lastColumn="0" w:oddVBand="0" w:evenVBand="0" w:oddHBand="1" w:evenHBand="0" w:firstRowFirstColumn="0" w:firstRowLastColumn="0" w:lastRowFirstColumn="0" w:lastRowLastColumn="0"/>
-              <w:rPr/>
-            </w:pPr>
-            <w:r>
-              <w:rPr/>
+            <w:vMerge w:val="restart"/>
+            <w:tcBorders>
+              <w:left w:val="nil"/>
+              <w:right w:val="nil"/>
+            </w:tcBorders>
+            <w:shd w:color="auto" w:fill="DEEAF6" w:themeFill="accent1" w:themeFillTint="33" w:val="clear"/>
+          </w:tcPr>
+          <w:p>
+            <w:pPr>
+              <w:pStyle w:val="Normal"/>
+              <w:spacing w:lineRule="auto" w:line="240" w:before="0" w:after="0"/>
+              <w:cnfStyle w:val="000000100000" w:firstRow="0" w:lastRow="0" w:firstColumn="0" w:lastColumn="0" w:oddVBand="0" w:evenVBand="0" w:oddHBand="1" w:evenHBand="0" w:firstRowFirstColumn="0" w:firstRowLastColumn="0" w:lastRowFirstColumn="0" w:lastRowLastColumn="0"/>
+              <w:rPr/>
+            </w:pPr>
+            <w:r>
+              <w:rPr/>
+              <w:t>PhotoController</w:t>
             </w:r>
           </w:p>
         </w:tc>
@@ -1901,6 +1903,7 @@
             </w:pPr>
             <w:r>
               <w:rPr/>
+              <w:t>DisplayGallery (GET)</w:t>
             </w:r>
           </w:p>
         </w:tc>
@@ -1921,6 +1924,7 @@
             </w:pPr>
             <w:r>
               <w:rPr/>
+              <w:t>The action runs when the user requests the Photo Gallery page. The action obtains all the photos from the database and passes them to the DisplayGallery view.</w:t>
             </w:r>
           </w:p>
         </w:tc>
@@ -1958,6 +1962,28 @@
         <w:tc>
           <w:tcPr>
             <w:tcW w:w="2434" w:type="dxa"/>
+            <w:vMerge w:val="continue"/>
+            <w:tcBorders>
+              <w:left w:val="nil"/>
+              <w:right w:val="nil"/>
+            </w:tcBorders>
+            <w:shd w:color="auto" w:fill="DEEAF6" w:themeFill="accent1" w:themeFillTint="33" w:val="clear"/>
+          </w:tcPr>
+          <w:p>
+            <w:pPr>
+              <w:pStyle w:val="Normal"/>
+              <w:spacing w:lineRule="auto" w:line="240" w:before="0" w:after="0"/>
+              <w:cnfStyle w:val="000000000000" w:firstRow="0" w:lastRow="0" w:firstColumn="0" w:lastColumn="0" w:oddVBand="0" w:evenVBand="0" w:oddHBand="0" w:evenHBand="0" w:firstRowFirstColumn="0" w:firstRowLastColumn="0" w:lastRowFirstColumn="0" w:lastRowLastColumn="0"/>
+              <w:rPr/>
+            </w:pPr>
+            <w:r>
+              <w:rPr/>
+            </w:r>
+          </w:p>
+        </w:tc>
+        <w:tc>
+          <w:tcPr>
+            <w:tcW w:w="1878" w:type="dxa"/>
             <w:tcBorders>
               <w:left w:val="nil"/>
               <w:right w:val="nil"/>
@@ -1973,15 +1999,15 @@
             </w:pPr>
             <w:r>
               <w:rPr/>
-            </w:r>
-          </w:p>
-        </w:tc>
-        <w:tc>
-          <w:tcPr>
-            <w:tcW w:w="1878" w:type="dxa"/>
-            <w:tcBorders>
-              <w:left w:val="nil"/>
-              <w:right w:val="nil"/>
+              <w:t>DisplayRecent (GET)</w:t>
+            </w:r>
+          </w:p>
+        </w:tc>
+        <w:tc>
+          <w:tcPr>
+            <w:tcW w:w="4427" w:type="dxa"/>
+            <w:tcBorders>
+              <w:left w:val="nil"/>
             </w:tcBorders>
             <w:shd w:fill="auto" w:val="clear"/>
           </w:tcPr>
@@ -1994,26 +2020,7 @@
             </w:pPr>
             <w:r>
               <w:rPr/>
-            </w:r>
-          </w:p>
-        </w:tc>
-        <w:tc>
-          <w:tcPr>
-            <w:tcW w:w="4427" w:type="dxa"/>
-            <w:tcBorders>
-              <w:left w:val="nil"/>
-            </w:tcBorders>
-            <w:shd w:fill="auto" w:val="clear"/>
-          </w:tcPr>
-          <w:p>
-            <w:pPr>
-              <w:pStyle w:val="Normal"/>
-              <w:spacing w:lineRule="auto" w:line="240" w:before="0" w:after="0"/>
-              <w:cnfStyle w:val="000000000000" w:firstRow="0" w:lastRow="0" w:firstColumn="0" w:lastColumn="0" w:oddVBand="0" w:evenVBand="0" w:oddHBand="0" w:evenHBand="0" w:firstRowFirstColumn="0" w:firstRowLastColumn="0" w:lastRowFirstColumn="0" w:lastRowLastColumn="0"/>
-              <w:rPr/>
-            </w:pPr>
-            <w:r>
-              <w:rPr/>
+              <w:t>This action is similar to the DisplayGallery action except that only the most recent photos are obtained from the database. This smaller collection of photos is passed to the DisplayGallery view.</w:t>
             </w:r>
           </w:p>
         </w:tc>
@@ -2053,6 +2060,7 @@
         <w:tc>
           <w:tcPr>
             <w:tcW w:w="2434" w:type="dxa"/>
+            <w:vMerge w:val="continue"/>
             <w:tcBorders>
               <w:left w:val="nil"/>
               <w:right w:val="nil"/>
@@ -2089,6 +2097,7 @@
             </w:pPr>
             <w:r>
               <w:rPr/>
+              <w:t>DisplayPhoto (GET)</w:t>
             </w:r>
           </w:p>
         </w:tc>
@@ -2109,6 +2118,7 @@
             </w:pPr>
             <w:r>
               <w:rPr/>
+              <w:t>This action runs when the user clicks a photo's “Details” link in a gallery. The action obtains full details of a single photo from the database and passes it to the DisplayPhoto view.</w:t>
             </w:r>
           </w:p>
         </w:tc>
@@ -2146,6 +2156,28 @@
         <w:tc>
           <w:tcPr>
             <w:tcW w:w="2434" w:type="dxa"/>
+            <w:vMerge w:val="continue"/>
+            <w:tcBorders>
+              <w:left w:val="nil"/>
+              <w:right w:val="nil"/>
+            </w:tcBorders>
+            <w:shd w:color="auto" w:fill="DEEAF6" w:themeFill="accent1" w:themeFillTint="33" w:val="clear"/>
+          </w:tcPr>
+          <w:p>
+            <w:pPr>
+              <w:pStyle w:val="Normal"/>
+              <w:spacing w:lineRule="auto" w:line="240" w:before="0" w:after="0"/>
+              <w:cnfStyle w:val="000000000000" w:firstRow="0" w:lastRow="0" w:firstColumn="0" w:lastColumn="0" w:oddVBand="0" w:evenVBand="0" w:oddHBand="0" w:evenHBand="0" w:firstRowFirstColumn="0" w:firstRowLastColumn="0" w:lastRowFirstColumn="0" w:lastRowLastColumn="0"/>
+              <w:rPr/>
+            </w:pPr>
+            <w:r>
+              <w:rPr/>
+            </w:r>
+          </w:p>
+        </w:tc>
+        <w:tc>
+          <w:tcPr>
+            <w:tcW w:w="1878" w:type="dxa"/>
             <w:tcBorders>
               <w:left w:val="nil"/>
               <w:right w:val="nil"/>
@@ -2161,15 +2193,15 @@
             </w:pPr>
             <w:r>
               <w:rPr/>
-            </w:r>
-          </w:p>
-        </w:tc>
-        <w:tc>
-          <w:tcPr>
-            <w:tcW w:w="1878" w:type="dxa"/>
-            <w:tcBorders>
-              <w:left w:val="nil"/>
-              <w:right w:val="nil"/>
+              <w:t>AddPhoto (GET)</w:t>
+            </w:r>
+          </w:p>
+        </w:tc>
+        <w:tc>
+          <w:tcPr>
+            <w:tcW w:w="4427" w:type="dxa"/>
+            <w:tcBorders>
+              <w:left w:val="nil"/>
             </w:tcBorders>
             <w:shd w:fill="auto" w:val="clear"/>
           </w:tcPr>
@@ -2182,26 +2214,7 @@
             </w:pPr>
             <w:r>
               <w:rPr/>
-            </w:r>
-          </w:p>
-        </w:tc>
-        <w:tc>
-          <w:tcPr>
-            <w:tcW w:w="4427" w:type="dxa"/>
-            <w:tcBorders>
-              <w:left w:val="nil"/>
-            </w:tcBorders>
-            <w:shd w:fill="auto" w:val="clear"/>
-          </w:tcPr>
-          <w:p>
-            <w:pPr>
-              <w:pStyle w:val="Normal"/>
-              <w:spacing w:lineRule="auto" w:line="240" w:before="0" w:after="0"/>
-              <w:cnfStyle w:val="000000000000" w:firstRow="0" w:lastRow="0" w:firstColumn="0" w:lastColumn="0" w:oddVBand="0" w:evenVBand="0" w:oddHBand="0" w:evenHBand="0" w:firstRowFirstColumn="0" w:firstRowLastColumn="0" w:lastRowFirstColumn="0" w:lastRowLastColumn="0"/>
-              <w:rPr/>
-            </w:pPr>
-            <w:r>
-              <w:rPr/>
+              <w:t>This action runs when the user clicks an “Add a Photo” link. The action creates a new instance of the Photo model class and passes it to the AddPhoto view.</w:t>
             </w:r>
           </w:p>
         </w:tc>
@@ -2241,6 +2254,7 @@
         <w:tc>
           <w:tcPr>
             <w:tcW w:w="2434" w:type="dxa"/>
+            <w:vMerge w:val="continue"/>
             <w:tcBorders>
               <w:left w:val="nil"/>
               <w:right w:val="nil"/>
@@ -2277,6 +2291,7 @@
             </w:pPr>
             <w:r>
               <w:rPr/>
+              <w:t>AddPhoto (POST)</w:t>
             </w:r>
           </w:p>
         </w:tc>
@@ -2297,6 +2312,7 @@
             </w:pPr>
             <w:r>
               <w:rPr/>
+              <w:t>This action runs when the user clicks “Save” in the AddPhoto view. The action saves the file and details of the new photo to the database and redirects the user to the DisplayGallery view.</w:t>
             </w:r>
           </w:p>
         </w:tc>
@@ -2334,6 +2350,28 @@
         <w:tc>
           <w:tcPr>
             <w:tcW w:w="2434" w:type="dxa"/>
+            <w:vMerge w:val="continue"/>
+            <w:tcBorders>
+              <w:left w:val="nil"/>
+              <w:right w:val="nil"/>
+            </w:tcBorders>
+            <w:shd w:color="auto" w:fill="DEEAF6" w:themeFill="accent1" w:themeFillTint="33" w:val="clear"/>
+          </w:tcPr>
+          <w:p>
+            <w:pPr>
+              <w:pStyle w:val="Normal"/>
+              <w:spacing w:lineRule="auto" w:line="240" w:before="0" w:after="0"/>
+              <w:cnfStyle w:val="000000000000" w:firstRow="0" w:lastRow="0" w:firstColumn="0" w:lastColumn="0" w:oddVBand="0" w:evenVBand="0" w:oddHBand="0" w:evenHBand="0" w:firstRowFirstColumn="0" w:firstRowLastColumn="0" w:lastRowFirstColumn="0" w:lastRowLastColumn="0"/>
+              <w:rPr/>
+            </w:pPr>
+            <w:r>
+              <w:rPr/>
+            </w:r>
+          </w:p>
+        </w:tc>
+        <w:tc>
+          <w:tcPr>
+            <w:tcW w:w="1878" w:type="dxa"/>
             <w:tcBorders>
               <w:left w:val="nil"/>
               <w:right w:val="nil"/>
@@ -2349,15 +2387,15 @@
             </w:pPr>
             <w:r>
               <w:rPr/>
-            </w:r>
-          </w:p>
-        </w:tc>
-        <w:tc>
-          <w:tcPr>
-            <w:tcW w:w="1878" w:type="dxa"/>
-            <w:tcBorders>
-              <w:left w:val="nil"/>
-              <w:right w:val="nil"/>
+              <w:t>DeletePhoto (GET)</w:t>
+            </w:r>
+          </w:p>
+        </w:tc>
+        <w:tc>
+          <w:tcPr>
+            <w:tcW w:w="4427" w:type="dxa"/>
+            <w:tcBorders>
+              <w:left w:val="nil"/>
             </w:tcBorders>
             <w:shd w:fill="auto" w:val="clear"/>
           </w:tcPr>
@@ -2370,26 +2408,7 @@
             </w:pPr>
             <w:r>
               <w:rPr/>
-            </w:r>
-          </w:p>
-        </w:tc>
-        <w:tc>
-          <w:tcPr>
-            <w:tcW w:w="4427" w:type="dxa"/>
-            <w:tcBorders>
-              <w:left w:val="nil"/>
-            </w:tcBorders>
-            <w:shd w:fill="auto" w:val="clear"/>
-          </w:tcPr>
-          <w:p>
-            <w:pPr>
-              <w:pStyle w:val="Normal"/>
-              <w:spacing w:lineRule="auto" w:line="240" w:before="0" w:after="0"/>
-              <w:cnfStyle w:val="000000000000" w:firstRow="0" w:lastRow="0" w:firstColumn="0" w:lastColumn="0" w:oddVBand="0" w:evenVBand="0" w:oddHBand="0" w:evenHBand="0" w:firstRowFirstColumn="0" w:firstRowLastColumn="0" w:lastRowFirstColumn="0" w:lastRowLastColumn="0"/>
-              <w:rPr/>
-            </w:pPr>
-            <w:r>
-              <w:rPr/>
+              <w:t>This action runs when the user clicks a “Delete this Photo” link in the DisplayPhoto view. The action displays the DeletePhoto view, which requests confirmation for the deletion.</w:t>
             </w:r>
           </w:p>
         </w:tc>
@@ -2429,6 +2448,7 @@
         <w:tc>
           <w:tcPr>
             <w:tcW w:w="2434" w:type="dxa"/>
+            <w:vMerge w:val="continue"/>
             <w:tcBorders>
               <w:left w:val="nil"/>
               <w:right w:val="nil"/>
@@ -2465,6 +2485,7 @@
             </w:pPr>
             <w:r>
               <w:rPr/>
+              <w:t>DeletePhoto (POST)</w:t>
             </w:r>
           </w:p>
         </w:tc>
@@ -2485,6 +2506,7 @@
             </w:pPr>
             <w:r>
               <w:rPr/>
+              <w:t>This action runs when the user clicks “Delete” in the DeletePhoto view. The action deletes the current photo, with its associated comments from the database and redirects the user to the DisplayGallery view.</w:t>
             </w:r>
           </w:p>
         </w:tc>
@@ -2522,6 +2544,7 @@
         <w:tc>
           <w:tcPr>
             <w:tcW w:w="2434" w:type="dxa"/>
+            <w:vMerge w:val="restart"/>
             <w:tcBorders>
               <w:left w:val="nil"/>
               <w:right w:val="nil"/>
@@ -2537,6 +2560,7 @@
             </w:pPr>
             <w:r>
               <w:rPr/>
+              <w:t>CommentController</w:t>
             </w:r>
           </w:p>
         </w:tc>
@@ -2558,6 +2582,7 @@
             </w:pPr>
             <w:r>
               <w:rPr/>
+              <w:t>DisplayComments (GET)</w:t>
             </w:r>
           </w:p>
         </w:tc>
@@ -2578,6 +2603,7 @@
             </w:pPr>
             <w:r>
               <w:rPr/>
+              <w:t>This action runs when the DisplayPhoto view is displayed. The action requires the current PhotoID as a parameter and uses it to get all the comments for the current photo from the database. The action returns the _DisplayComments partial view.</w:t>
             </w:r>
           </w:p>
         </w:tc>
@@ -2617,11 +2643,12 @@
         <w:tc>
           <w:tcPr>
             <w:tcW w:w="2434" w:type="dxa"/>
-            <w:tcBorders>
-              <w:left w:val="nil"/>
-              <w:right w:val="nil"/>
-            </w:tcBorders>
-            <w:shd w:color="auto" w:fill="DEEAF6" w:themeFill="accent1" w:themeFillTint="33" w:val="clear"/>
+            <w:vMerge w:val="continue"/>
+            <w:tcBorders>
+              <w:left w:val="nil"/>
+              <w:right w:val="nil"/>
+            </w:tcBorders>
+            <w:shd w:fill="auto" w:val="clear"/>
           </w:tcPr>
           <w:p>
             <w:pPr>
@@ -2653,6 +2680,7 @@
             </w:pPr>
             <w:r>
               <w:rPr/>
+              <w:t>AddComment (GET)</w:t>
             </w:r>
           </w:p>
         </w:tc>
@@ -2673,6 +2701,7 @@
             </w:pPr>
             <w:r>
               <w:rPr/>
+              <w:t>This action runs when the user clicks the “Add a Comment” link in the DisplayPhoto view. The action creates a new instance of the Comment model class and sets its PhotoID to be the ID of the current photo. It passes this new comment to the AddComment view.</w:t>
             </w:r>
           </w:p>
         </w:tc>
@@ -2710,6 +2739,7 @@
         <w:tc>
           <w:tcPr>
             <w:tcW w:w="2434" w:type="dxa"/>
+            <w:vMerge w:val="continue"/>
             <w:tcBorders>
               <w:left w:val="nil"/>
               <w:right w:val="nil"/>
@@ -2746,6 +2776,7 @@
             </w:pPr>
             <w:r>
               <w:rPr/>
+              <w:t>AddComment (POST)</w:t>
             </w:r>
           </w:p>
         </w:tc>
@@ -2766,6 +2797,7 @@
             </w:pPr>
             <w:r>
               <w:rPr/>
+              <w:t>This action runs when the user clicks “Submit” in the AddComment view. The action saves the details of the new comment in the database and redirects the user to the DisplayPhoto view.</w:t>
             </w:r>
           </w:p>
         </w:tc>
@@ -3642,7 +3674,6 @@
       <w:rPr>
         <w:rFonts w:ascii="Calibri" w:hAnsi="Calibri" w:eastAsia="Calibri" w:cs="Gisha" w:asciiTheme="minorHAnsi" w:cstheme="minorBidi" w:eastAsiaTheme="minorHAnsi" w:hAnsiTheme="minorHAnsi"/>
         <w:kern w:val="2"/>
-        <w:sz w:val="22"/>
         <w:szCs w:val="22"/>
         <w:lang w:val="en-GB" w:eastAsia="en-US" w:bidi="ar-SA"/>
         <w14:ligatures w14:val="standard"/>

</xml_diff>

<commit_message>
module 2 lab exercise 3
</commit_message>
<xml_diff>
--- a/Allfiles/Mod02/Labfiles/01_DesignProject_begin/DetailedPlanningDocument.docx
+++ b/Allfiles/Mod02/Labfiles/01_DesignProject_begin/DetailedPlanningDocument.docx
@@ -146,11 +146,11 @@
         <w:tblLook w:firstRow="1" w:noVBand="1" w:lastRow="0" w:firstColumn="1" w:lastColumn="0" w:noHBand="0" w:val="04a0"/>
       </w:tblPr>
       <w:tblGrid>
-        <w:gridCol w:w="496"/>
-        <w:gridCol w:w="1592"/>
-        <w:gridCol w:w="3632"/>
+        <w:gridCol w:w="495"/>
+        <w:gridCol w:w="1593"/>
+        <w:gridCol w:w="3631"/>
         <w:gridCol w:w="1955"/>
-        <w:gridCol w:w="1935"/>
+        <w:gridCol w:w="1936"/>
       </w:tblGrid>
       <w:tr>
         <w:trPr>
@@ -158,7 +158,7 @@
         </w:trPr>
         <w:tc>
           <w:tcPr>
-            <w:tcW w:w="496" w:type="dxa"/>
+            <w:tcW w:w="495" w:type="dxa"/>
             <w:cnfStyle w:val="001000000000" w:firstRow="0" w:lastRow="0" w:firstColumn="1" w:lastColumn="0" w:oddVBand="0" w:evenVBand="0" w:oddHBand="0" w:evenHBand="0" w:firstRowFirstColumn="0" w:firstRowLastColumn="0" w:lastRowFirstColumn="0" w:lastRowLastColumn="0"/>
             <w:tcBorders>
               <w:top w:val="single" w:sz="4" w:space="0" w:color="5B9BD5"/>
@@ -190,7 +190,7 @@
         </w:tc>
         <w:tc>
           <w:tcPr>
-            <w:tcW w:w="1592" w:type="dxa"/>
+            <w:tcW w:w="1593" w:type="dxa"/>
             <w:tcBorders>
               <w:top w:val="single" w:sz="4" w:space="0" w:color="5B9BD5"/>
               <w:left w:val="single" w:sz="4" w:space="0" w:color="5B9BD5"/>
@@ -223,7 +223,7 @@
         </w:tc>
         <w:tc>
           <w:tcPr>
-            <w:tcW w:w="3632" w:type="dxa"/>
+            <w:tcW w:w="3631" w:type="dxa"/>
             <w:tcBorders>
               <w:top w:val="single" w:sz="4" w:space="0" w:color="5B9BD5"/>
               <w:left w:val="single" w:sz="4" w:space="0" w:color="5B9BD5"/>
@@ -289,7 +289,7 @@
         </w:tc>
         <w:tc>
           <w:tcPr>
-            <w:tcW w:w="1935" w:type="dxa"/>
+            <w:tcW w:w="1936" w:type="dxa"/>
             <w:tcBorders>
               <w:top w:val="single" w:sz="4" w:space="0" w:color="5B9BD5"/>
               <w:left w:val="single" w:sz="4" w:space="0" w:color="5B9BD5"/>
@@ -327,7 +327,7 @@
         </w:trPr>
         <w:tc>
           <w:tcPr>
-            <w:tcW w:w="496" w:type="dxa"/>
+            <w:tcW w:w="495" w:type="dxa"/>
             <w:cnfStyle w:val="001000000000" w:firstRow="0" w:lastRow="0" w:firstColumn="1" w:lastColumn="0" w:oddVBand="0" w:evenVBand="0" w:oddHBand="0" w:evenHBand="0" w:firstRowFirstColumn="0" w:firstRowLastColumn="0" w:lastRowFirstColumn="0" w:lastRowLastColumn="0"/>
             <w:tcBorders>
               <w:right w:val="nil"/>
@@ -355,7 +355,7 @@
         </w:tc>
         <w:tc>
           <w:tcPr>
-            <w:tcW w:w="1592" w:type="dxa"/>
+            <w:tcW w:w="1593" w:type="dxa"/>
             <w:vMerge w:val="restart"/>
             <w:tcBorders>
               <w:left w:val="nil"/>
@@ -378,7 +378,7 @@
         </w:tc>
         <w:tc>
           <w:tcPr>
-            <w:tcW w:w="3632" w:type="dxa"/>
+            <w:tcW w:w="3631" w:type="dxa"/>
             <w:vMerge w:val="restart"/>
             <w:tcBorders>
               <w:left w:val="nil"/>
@@ -423,7 +423,7 @@
         </w:tc>
         <w:tc>
           <w:tcPr>
-            <w:tcW w:w="1935" w:type="dxa"/>
+            <w:tcW w:w="1936" w:type="dxa"/>
             <w:tcBorders>
               <w:left w:val="nil"/>
             </w:tcBorders>
@@ -447,7 +447,7 @@
         <w:trPr/>
         <w:tc>
           <w:tcPr>
-            <w:tcW w:w="496" w:type="dxa"/>
+            <w:tcW w:w="495" w:type="dxa"/>
             <w:cnfStyle w:val="001000000000" w:firstRow="0" w:lastRow="0" w:firstColumn="1" w:lastColumn="0" w:oddVBand="0" w:evenVBand="0" w:oddHBand="0" w:evenHBand="0" w:firstRowFirstColumn="0" w:firstRowLastColumn="0" w:lastRowFirstColumn="0" w:lastRowLastColumn="0"/>
             <w:tcBorders>
               <w:right w:val="nil"/>
@@ -475,7 +475,7 @@
         </w:tc>
         <w:tc>
           <w:tcPr>
-            <w:tcW w:w="1592" w:type="dxa"/>
+            <w:tcW w:w="1593" w:type="dxa"/>
             <w:vMerge w:val="continue"/>
             <w:tcBorders>
               <w:left w:val="nil"/>
@@ -497,7 +497,7 @@
         </w:tc>
         <w:tc>
           <w:tcPr>
-            <w:tcW w:w="3632" w:type="dxa"/>
+            <w:tcW w:w="3631" w:type="dxa"/>
             <w:vMerge w:val="continue"/>
             <w:tcBorders>
               <w:left w:val="nil"/>
@@ -541,7 +541,7 @@
         </w:tc>
         <w:tc>
           <w:tcPr>
-            <w:tcW w:w="1935" w:type="dxa"/>
+            <w:tcW w:w="1936" w:type="dxa"/>
             <w:tcBorders>
               <w:left w:val="nil"/>
             </w:tcBorders>
@@ -567,7 +567,7 @@
         </w:trPr>
         <w:tc>
           <w:tcPr>
-            <w:tcW w:w="496" w:type="dxa"/>
+            <w:tcW w:w="495" w:type="dxa"/>
             <w:cnfStyle w:val="001000000000" w:firstRow="0" w:lastRow="0" w:firstColumn="1" w:lastColumn="0" w:oddVBand="0" w:evenVBand="0" w:oddHBand="0" w:evenHBand="0" w:firstRowFirstColumn="0" w:firstRowLastColumn="0" w:lastRowFirstColumn="0" w:lastRowLastColumn="0"/>
             <w:tcBorders>
               <w:right w:val="nil"/>
@@ -595,7 +595,7 @@
         </w:tc>
         <w:tc>
           <w:tcPr>
-            <w:tcW w:w="1592" w:type="dxa"/>
+            <w:tcW w:w="1593" w:type="dxa"/>
             <w:vMerge w:val="continue"/>
             <w:tcBorders>
               <w:left w:val="nil"/>
@@ -617,7 +617,7 @@
         </w:tc>
         <w:tc>
           <w:tcPr>
-            <w:tcW w:w="3632" w:type="dxa"/>
+            <w:tcW w:w="3631" w:type="dxa"/>
             <w:vMerge w:val="continue"/>
             <w:tcBorders>
               <w:left w:val="nil"/>
@@ -661,7 +661,7 @@
         </w:tc>
         <w:tc>
           <w:tcPr>
-            <w:tcW w:w="1935" w:type="dxa"/>
+            <w:tcW w:w="1936" w:type="dxa"/>
             <w:tcBorders>
               <w:left w:val="nil"/>
             </w:tcBorders>
@@ -685,7 +685,7 @@
         <w:trPr/>
         <w:tc>
           <w:tcPr>
-            <w:tcW w:w="496" w:type="dxa"/>
+            <w:tcW w:w="495" w:type="dxa"/>
             <w:cnfStyle w:val="001000000000" w:firstRow="0" w:lastRow="0" w:firstColumn="1" w:lastColumn="0" w:oddVBand="0" w:evenVBand="0" w:oddHBand="0" w:evenHBand="0" w:firstRowFirstColumn="0" w:firstRowLastColumn="0" w:lastRowFirstColumn="0" w:lastRowLastColumn="0"/>
             <w:tcBorders>
               <w:right w:val="nil"/>
@@ -713,7 +713,7 @@
         </w:tc>
         <w:tc>
           <w:tcPr>
-            <w:tcW w:w="1592" w:type="dxa"/>
+            <w:tcW w:w="1593" w:type="dxa"/>
             <w:vMerge w:val="continue"/>
             <w:tcBorders>
               <w:left w:val="nil"/>
@@ -735,7 +735,7 @@
         </w:tc>
         <w:tc>
           <w:tcPr>
-            <w:tcW w:w="3632" w:type="dxa"/>
+            <w:tcW w:w="3631" w:type="dxa"/>
             <w:vMerge w:val="continue"/>
             <w:tcBorders>
               <w:left w:val="nil"/>
@@ -779,7 +779,7 @@
         </w:tc>
         <w:tc>
           <w:tcPr>
-            <w:tcW w:w="1935" w:type="dxa"/>
+            <w:tcW w:w="1936" w:type="dxa"/>
             <w:tcBorders>
               <w:left w:val="nil"/>
             </w:tcBorders>
@@ -805,7 +805,7 @@
         </w:trPr>
         <w:tc>
           <w:tcPr>
-            <w:tcW w:w="496" w:type="dxa"/>
+            <w:tcW w:w="495" w:type="dxa"/>
             <w:cnfStyle w:val="001000000000" w:firstRow="0" w:lastRow="0" w:firstColumn="1" w:lastColumn="0" w:oddVBand="0" w:evenVBand="0" w:oddHBand="0" w:evenHBand="0" w:firstRowFirstColumn="0" w:firstRowLastColumn="0" w:lastRowFirstColumn="0" w:lastRowLastColumn="0"/>
             <w:tcBorders>
               <w:right w:val="nil"/>
@@ -833,7 +833,7 @@
         </w:tc>
         <w:tc>
           <w:tcPr>
-            <w:tcW w:w="1592" w:type="dxa"/>
+            <w:tcW w:w="1593" w:type="dxa"/>
             <w:vMerge w:val="continue"/>
             <w:tcBorders>
               <w:left w:val="nil"/>
@@ -855,7 +855,7 @@
         </w:tc>
         <w:tc>
           <w:tcPr>
-            <w:tcW w:w="3632" w:type="dxa"/>
+            <w:tcW w:w="3631" w:type="dxa"/>
             <w:vMerge w:val="continue"/>
             <w:tcBorders>
               <w:left w:val="nil"/>
@@ -899,7 +899,7 @@
         </w:tc>
         <w:tc>
           <w:tcPr>
-            <w:tcW w:w="1935" w:type="dxa"/>
+            <w:tcW w:w="1936" w:type="dxa"/>
             <w:tcBorders>
               <w:left w:val="nil"/>
             </w:tcBorders>
@@ -923,7 +923,7 @@
         <w:trPr/>
         <w:tc>
           <w:tcPr>
-            <w:tcW w:w="496" w:type="dxa"/>
+            <w:tcW w:w="495" w:type="dxa"/>
             <w:cnfStyle w:val="001000000000" w:firstRow="0" w:lastRow="0" w:firstColumn="1" w:lastColumn="0" w:oddVBand="0" w:evenVBand="0" w:oddHBand="0" w:evenHBand="0" w:firstRowFirstColumn="0" w:firstRowLastColumn="0" w:lastRowFirstColumn="0" w:lastRowLastColumn="0"/>
             <w:tcBorders>
               <w:right w:val="nil"/>
@@ -951,7 +951,7 @@
         </w:tc>
         <w:tc>
           <w:tcPr>
-            <w:tcW w:w="1592" w:type="dxa"/>
+            <w:tcW w:w="1593" w:type="dxa"/>
             <w:vMerge w:val="continue"/>
             <w:tcBorders>
               <w:left w:val="nil"/>
@@ -973,7 +973,7 @@
         </w:tc>
         <w:tc>
           <w:tcPr>
-            <w:tcW w:w="3632" w:type="dxa"/>
+            <w:tcW w:w="3631" w:type="dxa"/>
             <w:vMerge w:val="continue"/>
             <w:tcBorders>
               <w:left w:val="nil"/>
@@ -1017,7 +1017,7 @@
         </w:tc>
         <w:tc>
           <w:tcPr>
-            <w:tcW w:w="1935" w:type="dxa"/>
+            <w:tcW w:w="1936" w:type="dxa"/>
             <w:tcBorders>
               <w:left w:val="nil"/>
             </w:tcBorders>
@@ -1043,7 +1043,7 @@
         </w:trPr>
         <w:tc>
           <w:tcPr>
-            <w:tcW w:w="496" w:type="dxa"/>
+            <w:tcW w:w="495" w:type="dxa"/>
             <w:cnfStyle w:val="001000000000" w:firstRow="0" w:lastRow="0" w:firstColumn="1" w:lastColumn="0" w:oddVBand="0" w:evenVBand="0" w:oddHBand="0" w:evenHBand="0" w:firstRowFirstColumn="0" w:firstRowLastColumn="0" w:lastRowFirstColumn="0" w:lastRowLastColumn="0"/>
             <w:tcBorders>
               <w:right w:val="nil"/>
@@ -1071,7 +1071,7 @@
         </w:tc>
         <w:tc>
           <w:tcPr>
-            <w:tcW w:w="1592" w:type="dxa"/>
+            <w:tcW w:w="1593" w:type="dxa"/>
             <w:vMerge w:val="restart"/>
             <w:tcBorders>
               <w:left w:val="nil"/>
@@ -1094,7 +1094,7 @@
         </w:tc>
         <w:tc>
           <w:tcPr>
-            <w:tcW w:w="3632" w:type="dxa"/>
+            <w:tcW w:w="3631" w:type="dxa"/>
             <w:vMerge w:val="restart"/>
             <w:tcBorders>
               <w:left w:val="nil"/>
@@ -1139,7 +1139,7 @@
         </w:tc>
         <w:tc>
           <w:tcPr>
-            <w:tcW w:w="1935" w:type="dxa"/>
+            <w:tcW w:w="1936" w:type="dxa"/>
             <w:tcBorders>
               <w:left w:val="nil"/>
             </w:tcBorders>
@@ -1165,7 +1165,7 @@
         <w:trPr/>
         <w:tc>
           <w:tcPr>
-            <w:tcW w:w="496" w:type="dxa"/>
+            <w:tcW w:w="495" w:type="dxa"/>
             <w:cnfStyle w:val="001000000000" w:firstRow="0" w:lastRow="0" w:firstColumn="1" w:lastColumn="0" w:oddVBand="0" w:evenVBand="0" w:oddHBand="0" w:evenHBand="0" w:firstRowFirstColumn="0" w:firstRowLastColumn="0" w:lastRowFirstColumn="0" w:lastRowLastColumn="0"/>
             <w:tcBorders>
               <w:right w:val="nil"/>
@@ -1193,7 +1193,7 @@
         </w:tc>
         <w:tc>
           <w:tcPr>
-            <w:tcW w:w="1592" w:type="dxa"/>
+            <w:tcW w:w="1593" w:type="dxa"/>
             <w:vMerge w:val="continue"/>
             <w:tcBorders>
               <w:left w:val="nil"/>
@@ -1215,7 +1215,7 @@
         </w:tc>
         <w:tc>
           <w:tcPr>
-            <w:tcW w:w="3632" w:type="dxa"/>
+            <w:tcW w:w="3631" w:type="dxa"/>
             <w:vMerge w:val="continue"/>
             <w:tcBorders>
               <w:left w:val="nil"/>
@@ -1259,7 +1259,7 @@
         </w:tc>
         <w:tc>
           <w:tcPr>
-            <w:tcW w:w="1935" w:type="dxa"/>
+            <w:tcW w:w="1936" w:type="dxa"/>
             <w:tcBorders>
               <w:left w:val="nil"/>
             </w:tcBorders>
@@ -1285,7 +1285,7 @@
         </w:trPr>
         <w:tc>
           <w:tcPr>
-            <w:tcW w:w="496" w:type="dxa"/>
+            <w:tcW w:w="495" w:type="dxa"/>
             <w:cnfStyle w:val="001000000000" w:firstRow="0" w:lastRow="0" w:firstColumn="1" w:lastColumn="0" w:oddVBand="0" w:evenVBand="0" w:oddHBand="0" w:evenHBand="0" w:firstRowFirstColumn="0" w:firstRowLastColumn="0" w:lastRowFirstColumn="0" w:lastRowLastColumn="0"/>
             <w:tcBorders>
               <w:right w:val="nil"/>
@@ -1313,7 +1313,7 @@
         </w:tc>
         <w:tc>
           <w:tcPr>
-            <w:tcW w:w="1592" w:type="dxa"/>
+            <w:tcW w:w="1593" w:type="dxa"/>
             <w:vMerge w:val="continue"/>
             <w:tcBorders>
               <w:left w:val="nil"/>
@@ -1335,7 +1335,7 @@
         </w:tc>
         <w:tc>
           <w:tcPr>
-            <w:tcW w:w="3632" w:type="dxa"/>
+            <w:tcW w:w="3631" w:type="dxa"/>
             <w:vMerge w:val="continue"/>
             <w:tcBorders>
               <w:left w:val="nil"/>
@@ -1379,7 +1379,7 @@
         </w:tc>
         <w:tc>
           <w:tcPr>
-            <w:tcW w:w="1935" w:type="dxa"/>
+            <w:tcW w:w="1936" w:type="dxa"/>
             <w:tcBorders>
               <w:left w:val="nil"/>
             </w:tcBorders>
@@ -1403,7 +1403,7 @@
         <w:trPr/>
         <w:tc>
           <w:tcPr>
-            <w:tcW w:w="496" w:type="dxa"/>
+            <w:tcW w:w="495" w:type="dxa"/>
             <w:cnfStyle w:val="001000000000" w:firstRow="0" w:lastRow="0" w:firstColumn="1" w:lastColumn="0" w:oddVBand="0" w:evenVBand="0" w:oddHBand="0" w:evenHBand="0" w:firstRowFirstColumn="0" w:firstRowLastColumn="0" w:lastRowFirstColumn="0" w:lastRowLastColumn="0"/>
             <w:tcBorders>
               <w:right w:val="nil"/>
@@ -1431,7 +1431,7 @@
         </w:tc>
         <w:tc>
           <w:tcPr>
-            <w:tcW w:w="1592" w:type="dxa"/>
+            <w:tcW w:w="1593" w:type="dxa"/>
             <w:vMerge w:val="continue"/>
             <w:tcBorders>
               <w:left w:val="nil"/>
@@ -1453,7 +1453,7 @@
         </w:tc>
         <w:tc>
           <w:tcPr>
-            <w:tcW w:w="3632" w:type="dxa"/>
+            <w:tcW w:w="3631" w:type="dxa"/>
             <w:vMerge w:val="continue"/>
             <w:tcBorders>
               <w:left w:val="nil"/>
@@ -1497,7 +1497,7 @@
         </w:tc>
         <w:tc>
           <w:tcPr>
-            <w:tcW w:w="1935" w:type="dxa"/>
+            <w:tcW w:w="1936" w:type="dxa"/>
             <w:tcBorders>
               <w:left w:val="nil"/>
             </w:tcBorders>
@@ -1523,7 +1523,7 @@
         </w:trPr>
         <w:tc>
           <w:tcPr>
-            <w:tcW w:w="496" w:type="dxa"/>
+            <w:tcW w:w="495" w:type="dxa"/>
             <w:cnfStyle w:val="001000000000" w:firstRow="0" w:lastRow="0" w:firstColumn="1" w:lastColumn="0" w:oddVBand="0" w:evenVBand="0" w:oddHBand="0" w:evenHBand="0" w:firstRowFirstColumn="0" w:firstRowLastColumn="0" w:lastRowFirstColumn="0" w:lastRowLastColumn="0"/>
             <w:tcBorders>
               <w:right w:val="nil"/>
@@ -1551,7 +1551,7 @@
         </w:tc>
         <w:tc>
           <w:tcPr>
-            <w:tcW w:w="1592" w:type="dxa"/>
+            <w:tcW w:w="1593" w:type="dxa"/>
             <w:vMerge w:val="continue"/>
             <w:tcBorders>
               <w:left w:val="nil"/>
@@ -1573,7 +1573,7 @@
         </w:tc>
         <w:tc>
           <w:tcPr>
-            <w:tcW w:w="3632" w:type="dxa"/>
+            <w:tcW w:w="3631" w:type="dxa"/>
             <w:vMerge w:val="continue"/>
             <w:tcBorders>
               <w:left w:val="nil"/>
@@ -1617,7 +1617,7 @@
         </w:tc>
         <w:tc>
           <w:tcPr>
-            <w:tcW w:w="1935" w:type="dxa"/>
+            <w:tcW w:w="1936" w:type="dxa"/>
             <w:tcBorders>
               <w:left w:val="nil"/>
             </w:tcBorders>
@@ -3039,21 +3039,23 @@
         <w:tc>
           <w:tcPr>
             <w:tcW w:w="2129" w:type="dxa"/>
-            <w:tcBorders>
-              <w:left w:val="nil"/>
-              <w:right w:val="nil"/>
-            </w:tcBorders>
-            <w:shd w:color="auto" w:fill="DEEAF6" w:themeFill="accent1" w:themeFillTint="33" w:val="clear"/>
-          </w:tcPr>
-          <w:p>
-            <w:pPr>
-              <w:pStyle w:val="Normal"/>
-              <w:spacing w:lineRule="auto" w:line="240" w:before="0" w:after="0"/>
-              <w:cnfStyle w:val="000000100000" w:firstRow="0" w:lastRow="0" w:firstColumn="0" w:lastColumn="0" w:oddVBand="0" w:evenVBand="0" w:oddHBand="1" w:evenHBand="0" w:firstRowFirstColumn="0" w:firstRowLastColumn="0" w:lastRowFirstColumn="0" w:lastRowLastColumn="0"/>
-              <w:rPr/>
-            </w:pPr>
-            <w:r>
-              <w:rPr/>
+            <w:vMerge w:val="restart"/>
+            <w:tcBorders>
+              <w:left w:val="nil"/>
+              <w:right w:val="nil"/>
+            </w:tcBorders>
+            <w:shd w:color="auto" w:fill="DEEAF6" w:themeFill="accent1" w:themeFillTint="33" w:val="clear"/>
+          </w:tcPr>
+          <w:p>
+            <w:pPr>
+              <w:pStyle w:val="Normal"/>
+              <w:spacing w:lineRule="auto" w:line="240" w:before="0" w:after="0"/>
+              <w:cnfStyle w:val="000000100000" w:firstRow="0" w:lastRow="0" w:firstColumn="0" w:lastColumn="0" w:oddVBand="0" w:evenVBand="0" w:oddHBand="1" w:evenHBand="0" w:firstRowFirstColumn="0" w:firstRowLastColumn="0" w:lastRowFirstColumn="0" w:lastRowLastColumn="0"/>
+              <w:rPr/>
+            </w:pPr>
+            <w:r>
+              <w:rPr/>
+              <w:t>PhotoController</w:t>
             </w:r>
           </w:p>
         </w:tc>
@@ -3075,6 +3077,7 @@
             </w:pPr>
             <w:r>
               <w:rPr/>
+              <w:t>DisplayGallery</w:t>
             </w:r>
           </w:p>
         </w:tc>
@@ -3095,6 +3098,7 @@
             </w:pPr>
             <w:r>
               <w:rPr/>
+              <w:t>This view displays a collection of photos in the thumbnail size. For each photo the Title, Owner, and Created Date values are displayed.</w:t>
             </w:r>
           </w:p>
         </w:tc>
@@ -3132,6 +3136,28 @@
         <w:tc>
           <w:tcPr>
             <w:tcW w:w="2129" w:type="dxa"/>
+            <w:vMerge w:val="continue"/>
+            <w:tcBorders>
+              <w:left w:val="nil"/>
+              <w:right w:val="nil"/>
+            </w:tcBorders>
+            <w:shd w:color="auto" w:fill="DEEAF6" w:themeFill="accent1" w:themeFillTint="33" w:val="clear"/>
+          </w:tcPr>
+          <w:p>
+            <w:pPr>
+              <w:pStyle w:val="Normal"/>
+              <w:spacing w:lineRule="auto" w:line="240" w:before="0" w:after="0"/>
+              <w:cnfStyle w:val="000000000000" w:firstRow="0" w:lastRow="0" w:firstColumn="0" w:lastColumn="0" w:oddVBand="0" w:evenVBand="0" w:oddHBand="0" w:evenHBand="0" w:firstRowFirstColumn="0" w:firstRowLastColumn="0" w:lastRowFirstColumn="0" w:lastRowLastColumn="0"/>
+              <w:rPr/>
+            </w:pPr>
+            <w:r>
+              <w:rPr/>
+            </w:r>
+          </w:p>
+        </w:tc>
+        <w:tc>
+          <w:tcPr>
+            <w:tcW w:w="2002" w:type="dxa"/>
             <w:tcBorders>
               <w:left w:val="nil"/>
               <w:right w:val="nil"/>
@@ -3147,15 +3173,15 @@
             </w:pPr>
             <w:r>
               <w:rPr/>
-            </w:r>
-          </w:p>
-        </w:tc>
-        <w:tc>
-          <w:tcPr>
-            <w:tcW w:w="2002" w:type="dxa"/>
-            <w:tcBorders>
-              <w:left w:val="nil"/>
-              <w:right w:val="nil"/>
+              <w:t>DisplayPhoto</w:t>
+            </w:r>
+          </w:p>
+        </w:tc>
+        <w:tc>
+          <w:tcPr>
+            <w:tcW w:w="3255" w:type="dxa"/>
+            <w:tcBorders>
+              <w:left w:val="nil"/>
             </w:tcBorders>
             <w:shd w:fill="auto" w:val="clear"/>
           </w:tcPr>
@@ -3168,26 +3194,7 @@
             </w:pPr>
             <w:r>
               <w:rPr/>
-            </w:r>
-          </w:p>
-        </w:tc>
-        <w:tc>
-          <w:tcPr>
-            <w:tcW w:w="3255" w:type="dxa"/>
-            <w:tcBorders>
-              <w:left w:val="nil"/>
-            </w:tcBorders>
-            <w:shd w:fill="auto" w:val="clear"/>
-          </w:tcPr>
-          <w:p>
-            <w:pPr>
-              <w:pStyle w:val="Normal"/>
-              <w:spacing w:lineRule="auto" w:line="240" w:before="0" w:after="0"/>
-              <w:cnfStyle w:val="000000000000" w:firstRow="0" w:lastRow="0" w:firstColumn="0" w:lastColumn="0" w:oddVBand="0" w:evenVBand="0" w:oddHBand="0" w:evenHBand="0" w:firstRowFirstColumn="0" w:firstRowLastColumn="0" w:lastRowFirstColumn="0" w:lastRowLastColumn="0"/>
-              <w:rPr/>
-            </w:pPr>
-            <w:r>
-              <w:rPr/>
+              <w:t>This view displays a single photo in full size. The Title and Owner values appear above the photo. The Photo Name, Description, and other values appear beneath the photo. Under these details, all the comments for the current photo are listed with an “Add a Comment” link.</w:t>
             </w:r>
           </w:p>
         </w:tc>
@@ -3227,6 +3234,7 @@
         <w:tc>
           <w:tcPr>
             <w:tcW w:w="2129" w:type="dxa"/>
+            <w:vMerge w:val="continue"/>
             <w:tcBorders>
               <w:left w:val="nil"/>
               <w:right w:val="nil"/>
@@ -3263,6 +3271,7 @@
             </w:pPr>
             <w:r>
               <w:rPr/>
+              <w:t>AddPhoto</w:t>
             </w:r>
           </w:p>
         </w:tc>
@@ -3283,6 +3292,7 @@
             </w:pPr>
             <w:r>
               <w:rPr/>
+              <w:t>This view displays a form that the user can use to upload and describe a new photo.</w:t>
             </w:r>
           </w:p>
         </w:tc>
@@ -3320,6 +3330,28 @@
         <w:tc>
           <w:tcPr>
             <w:tcW w:w="2129" w:type="dxa"/>
+            <w:vMerge w:val="continue"/>
+            <w:tcBorders>
+              <w:left w:val="nil"/>
+              <w:right w:val="nil"/>
+            </w:tcBorders>
+            <w:shd w:color="auto" w:fill="DEEAF6" w:themeFill="accent1" w:themeFillTint="33" w:val="clear"/>
+          </w:tcPr>
+          <w:p>
+            <w:pPr>
+              <w:pStyle w:val="Normal"/>
+              <w:spacing w:lineRule="auto" w:line="240" w:before="0" w:after="0"/>
+              <w:cnfStyle w:val="000000000000" w:firstRow="0" w:lastRow="0" w:firstColumn="0" w:lastColumn="0" w:oddVBand="0" w:evenVBand="0" w:oddHBand="0" w:evenHBand="0" w:firstRowFirstColumn="0" w:firstRowLastColumn="0" w:lastRowFirstColumn="0" w:lastRowLastColumn="0"/>
+              <w:rPr/>
+            </w:pPr>
+            <w:r>
+              <w:rPr/>
+            </w:r>
+          </w:p>
+        </w:tc>
+        <w:tc>
+          <w:tcPr>
+            <w:tcW w:w="2002" w:type="dxa"/>
             <w:tcBorders>
               <w:left w:val="nil"/>
               <w:right w:val="nil"/>
@@ -3335,15 +3367,15 @@
             </w:pPr>
             <w:r>
               <w:rPr/>
-            </w:r>
-          </w:p>
-        </w:tc>
-        <w:tc>
-          <w:tcPr>
-            <w:tcW w:w="2002" w:type="dxa"/>
-            <w:tcBorders>
-              <w:left w:val="nil"/>
-              <w:right w:val="nil"/>
+              <w:t>DeletePhoto</w:t>
+            </w:r>
+          </w:p>
+        </w:tc>
+        <w:tc>
+          <w:tcPr>
+            <w:tcW w:w="3255" w:type="dxa"/>
+            <w:tcBorders>
+              <w:left w:val="nil"/>
             </w:tcBorders>
             <w:shd w:fill="auto" w:val="clear"/>
           </w:tcPr>
@@ -3356,26 +3388,7 @@
             </w:pPr>
             <w:r>
               <w:rPr/>
-            </w:r>
-          </w:p>
-        </w:tc>
-        <w:tc>
-          <w:tcPr>
-            <w:tcW w:w="3255" w:type="dxa"/>
-            <w:tcBorders>
-              <w:left w:val="nil"/>
-            </w:tcBorders>
-            <w:shd w:fill="auto" w:val="clear"/>
-          </w:tcPr>
-          <w:p>
-            <w:pPr>
-              <w:pStyle w:val="Normal"/>
-              <w:spacing w:lineRule="auto" w:line="240" w:before="0" w:after="0"/>
-              <w:cnfStyle w:val="000000000000" w:firstRow="0" w:lastRow="0" w:firstColumn="0" w:lastColumn="0" w:oddVBand="0" w:evenVBand="0" w:oddHBand="0" w:evenHBand="0" w:firstRowFirstColumn="0" w:firstRowLastColumn="0" w:lastRowFirstColumn="0" w:lastRowLastColumn="0"/>
-              <w:rPr/>
-            </w:pPr>
-            <w:r>
-              <w:rPr/>
+              <w:t>This view displays a form that the user can use to confirm the deletion of a photo. The view displays details of the current photo such as its title and description.</w:t>
             </w:r>
           </w:p>
         </w:tc>
@@ -3415,21 +3428,23 @@
         <w:tc>
           <w:tcPr>
             <w:tcW w:w="2129" w:type="dxa"/>
-            <w:tcBorders>
-              <w:left w:val="nil"/>
-              <w:right w:val="nil"/>
-            </w:tcBorders>
-            <w:shd w:color="auto" w:fill="DEEAF6" w:themeFill="accent1" w:themeFillTint="33" w:val="clear"/>
-          </w:tcPr>
-          <w:p>
-            <w:pPr>
-              <w:pStyle w:val="Normal"/>
-              <w:spacing w:lineRule="auto" w:line="240" w:before="0" w:after="0"/>
-              <w:cnfStyle w:val="000000100000" w:firstRow="0" w:lastRow="0" w:firstColumn="0" w:lastColumn="0" w:oddVBand="0" w:evenVBand="0" w:oddHBand="1" w:evenHBand="0" w:firstRowFirstColumn="0" w:firstRowLastColumn="0" w:lastRowFirstColumn="0" w:lastRowLastColumn="0"/>
-              <w:rPr/>
-            </w:pPr>
-            <w:r>
-              <w:rPr/>
+            <w:vMerge w:val="restart"/>
+            <w:tcBorders>
+              <w:left w:val="nil"/>
+              <w:right w:val="nil"/>
+            </w:tcBorders>
+            <w:shd w:color="auto" w:fill="DEEAF6" w:themeFill="accent1" w:themeFillTint="33" w:val="clear"/>
+          </w:tcPr>
+          <w:p>
+            <w:pPr>
+              <w:pStyle w:val="Normal"/>
+              <w:spacing w:lineRule="auto" w:line="240" w:before="0" w:after="0"/>
+              <w:cnfStyle w:val="000000100000" w:firstRow="0" w:lastRow="0" w:firstColumn="0" w:lastColumn="0" w:oddVBand="0" w:evenVBand="0" w:oddHBand="1" w:evenHBand="0" w:firstRowFirstColumn="0" w:firstRowLastColumn="0" w:lastRowFirstColumn="0" w:lastRowLastColumn="0"/>
+              <w:rPr/>
+            </w:pPr>
+            <w:r>
+              <w:rPr/>
+              <w:t>CommentController</w:t>
             </w:r>
           </w:p>
         </w:tc>
@@ -3451,6 +3466,7 @@
             </w:pPr>
             <w:r>
               <w:rPr/>
+              <w:t>DisplayComments</w:t>
             </w:r>
           </w:p>
         </w:tc>
@@ -3471,6 +3487,7 @@
             </w:pPr>
             <w:r>
               <w:rPr/>
+              <w:t>This partial view, which is used on the DisplayPhoto form, displays all the comments associated with the current photo.</w:t>
             </w:r>
           </w:p>
         </w:tc>
@@ -3508,6 +3525,28 @@
         <w:tc>
           <w:tcPr>
             <w:tcW w:w="2129" w:type="dxa"/>
+            <w:vMerge w:val="continue"/>
+            <w:tcBorders>
+              <w:left w:val="nil"/>
+              <w:right w:val="nil"/>
+            </w:tcBorders>
+            <w:shd w:color="auto" w:fill="DEEAF6" w:themeFill="accent1" w:themeFillTint="33" w:val="clear"/>
+          </w:tcPr>
+          <w:p>
+            <w:pPr>
+              <w:pStyle w:val="Normal"/>
+              <w:spacing w:lineRule="auto" w:line="240" w:before="0" w:after="0"/>
+              <w:cnfStyle w:val="000000000000" w:firstRow="0" w:lastRow="0" w:firstColumn="0" w:lastColumn="0" w:oddVBand="0" w:evenVBand="0" w:oddHBand="0" w:evenHBand="0" w:firstRowFirstColumn="0" w:firstRowLastColumn="0" w:lastRowFirstColumn="0" w:lastRowLastColumn="0"/>
+              <w:rPr/>
+            </w:pPr>
+            <w:r>
+              <w:rPr/>
+            </w:r>
+          </w:p>
+        </w:tc>
+        <w:tc>
+          <w:tcPr>
+            <w:tcW w:w="2002" w:type="dxa"/>
             <w:tcBorders>
               <w:left w:val="nil"/>
               <w:right w:val="nil"/>
@@ -3523,15 +3562,15 @@
             </w:pPr>
             <w:r>
               <w:rPr/>
-            </w:r>
-          </w:p>
-        </w:tc>
-        <w:tc>
-          <w:tcPr>
-            <w:tcW w:w="2002" w:type="dxa"/>
-            <w:tcBorders>
-              <w:left w:val="nil"/>
-              <w:right w:val="nil"/>
+              <w:t>AddComment</w:t>
+            </w:r>
+          </w:p>
+        </w:tc>
+        <w:tc>
+          <w:tcPr>
+            <w:tcW w:w="3255" w:type="dxa"/>
+            <w:tcBorders>
+              <w:left w:val="nil"/>
             </w:tcBorders>
             <w:shd w:fill="auto" w:val="clear"/>
           </w:tcPr>
@@ -3544,26 +3583,7 @@
             </w:pPr>
             <w:r>
               <w:rPr/>
-            </w:r>
-          </w:p>
-        </w:tc>
-        <w:tc>
-          <w:tcPr>
-            <w:tcW w:w="3255" w:type="dxa"/>
-            <w:tcBorders>
-              <w:left w:val="nil"/>
-            </w:tcBorders>
-            <w:shd w:fill="auto" w:val="clear"/>
-          </w:tcPr>
-          <w:p>
-            <w:pPr>
-              <w:pStyle w:val="Normal"/>
-              <w:spacing w:lineRule="auto" w:line="240" w:before="0" w:after="0"/>
-              <w:cnfStyle w:val="000000000000" w:firstRow="0" w:lastRow="0" w:firstColumn="0" w:lastColumn="0" w:oddVBand="0" w:evenVBand="0" w:oddHBand="0" w:evenHBand="0" w:firstRowFirstColumn="0" w:firstRowLastColumn="0" w:lastRowFirstColumn="0" w:lastRowLastColumn="0"/>
-              <w:rPr/>
-            </w:pPr>
-            <w:r>
-              <w:rPr/>
+              <w:t>This view displays a form that the user can use to create a new comment for a photo.</w:t>
             </w:r>
           </w:p>
         </w:tc>

</xml_diff>

<commit_message>
module 2 lab exercise 4
</commit_message>
<xml_diff>
--- a/Allfiles/Mod02/Labfiles/01_DesignProject_begin/DetailedPlanningDocument.docx
+++ b/Allfiles/Mod02/Labfiles/01_DesignProject_begin/DetailedPlanningDocument.docx
@@ -146,11 +146,11 @@
         <w:tblLook w:firstRow="1" w:noVBand="1" w:lastRow="0" w:firstColumn="1" w:lastColumn="0" w:noHBand="0" w:val="04a0"/>
       </w:tblPr>
       <w:tblGrid>
-        <w:gridCol w:w="495"/>
-        <w:gridCol w:w="1593"/>
-        <w:gridCol w:w="3631"/>
+        <w:gridCol w:w="494"/>
+        <w:gridCol w:w="1594"/>
+        <w:gridCol w:w="3630"/>
         <w:gridCol w:w="1955"/>
-        <w:gridCol w:w="1936"/>
+        <w:gridCol w:w="1937"/>
       </w:tblGrid>
       <w:tr>
         <w:trPr>
@@ -158,7 +158,7 @@
         </w:trPr>
         <w:tc>
           <w:tcPr>
-            <w:tcW w:w="495" w:type="dxa"/>
+            <w:tcW w:w="494" w:type="dxa"/>
             <w:cnfStyle w:val="001000000000" w:firstRow="0" w:lastRow="0" w:firstColumn="1" w:lastColumn="0" w:oddVBand="0" w:evenVBand="0" w:oddHBand="0" w:evenHBand="0" w:firstRowFirstColumn="0" w:firstRowLastColumn="0" w:lastRowFirstColumn="0" w:lastRowLastColumn="0"/>
             <w:tcBorders>
               <w:top w:val="single" w:sz="4" w:space="0" w:color="5B9BD5"/>
@@ -190,7 +190,7 @@
         </w:tc>
         <w:tc>
           <w:tcPr>
-            <w:tcW w:w="1593" w:type="dxa"/>
+            <w:tcW w:w="1594" w:type="dxa"/>
             <w:tcBorders>
               <w:top w:val="single" w:sz="4" w:space="0" w:color="5B9BD5"/>
               <w:left w:val="single" w:sz="4" w:space="0" w:color="5B9BD5"/>
@@ -223,7 +223,7 @@
         </w:tc>
         <w:tc>
           <w:tcPr>
-            <w:tcW w:w="3631" w:type="dxa"/>
+            <w:tcW w:w="3630" w:type="dxa"/>
             <w:tcBorders>
               <w:top w:val="single" w:sz="4" w:space="0" w:color="5B9BD5"/>
               <w:left w:val="single" w:sz="4" w:space="0" w:color="5B9BD5"/>
@@ -289,7 +289,7 @@
         </w:tc>
         <w:tc>
           <w:tcPr>
-            <w:tcW w:w="1936" w:type="dxa"/>
+            <w:tcW w:w="1937" w:type="dxa"/>
             <w:tcBorders>
               <w:top w:val="single" w:sz="4" w:space="0" w:color="5B9BD5"/>
               <w:left w:val="single" w:sz="4" w:space="0" w:color="5B9BD5"/>
@@ -327,7 +327,7 @@
         </w:trPr>
         <w:tc>
           <w:tcPr>
-            <w:tcW w:w="495" w:type="dxa"/>
+            <w:tcW w:w="494" w:type="dxa"/>
             <w:cnfStyle w:val="001000000000" w:firstRow="0" w:lastRow="0" w:firstColumn="1" w:lastColumn="0" w:oddVBand="0" w:evenVBand="0" w:oddHBand="0" w:evenHBand="0" w:firstRowFirstColumn="0" w:firstRowLastColumn="0" w:lastRowFirstColumn="0" w:lastRowLastColumn="0"/>
             <w:tcBorders>
               <w:right w:val="nil"/>
@@ -355,7 +355,7 @@
         </w:tc>
         <w:tc>
           <w:tcPr>
-            <w:tcW w:w="1593" w:type="dxa"/>
+            <w:tcW w:w="1594" w:type="dxa"/>
             <w:vMerge w:val="restart"/>
             <w:tcBorders>
               <w:left w:val="nil"/>
@@ -378,7 +378,7 @@
         </w:tc>
         <w:tc>
           <w:tcPr>
-            <w:tcW w:w="3631" w:type="dxa"/>
+            <w:tcW w:w="3630" w:type="dxa"/>
             <w:vMerge w:val="restart"/>
             <w:tcBorders>
               <w:left w:val="nil"/>
@@ -423,7 +423,7 @@
         </w:tc>
         <w:tc>
           <w:tcPr>
-            <w:tcW w:w="1936" w:type="dxa"/>
+            <w:tcW w:w="1937" w:type="dxa"/>
             <w:tcBorders>
               <w:left w:val="nil"/>
             </w:tcBorders>
@@ -447,7 +447,7 @@
         <w:trPr/>
         <w:tc>
           <w:tcPr>
-            <w:tcW w:w="495" w:type="dxa"/>
+            <w:tcW w:w="494" w:type="dxa"/>
             <w:cnfStyle w:val="001000000000" w:firstRow="0" w:lastRow="0" w:firstColumn="1" w:lastColumn="0" w:oddVBand="0" w:evenVBand="0" w:oddHBand="0" w:evenHBand="0" w:firstRowFirstColumn="0" w:firstRowLastColumn="0" w:lastRowFirstColumn="0" w:lastRowLastColumn="0"/>
             <w:tcBorders>
               <w:right w:val="nil"/>
@@ -475,7 +475,7 @@
         </w:tc>
         <w:tc>
           <w:tcPr>
-            <w:tcW w:w="1593" w:type="dxa"/>
+            <w:tcW w:w="1594" w:type="dxa"/>
             <w:vMerge w:val="continue"/>
             <w:tcBorders>
               <w:left w:val="nil"/>
@@ -497,7 +497,7 @@
         </w:tc>
         <w:tc>
           <w:tcPr>
-            <w:tcW w:w="3631" w:type="dxa"/>
+            <w:tcW w:w="3630" w:type="dxa"/>
             <w:vMerge w:val="continue"/>
             <w:tcBorders>
               <w:left w:val="nil"/>
@@ -541,7 +541,7 @@
         </w:tc>
         <w:tc>
           <w:tcPr>
-            <w:tcW w:w="1936" w:type="dxa"/>
+            <w:tcW w:w="1937" w:type="dxa"/>
             <w:tcBorders>
               <w:left w:val="nil"/>
             </w:tcBorders>
@@ -567,7 +567,7 @@
         </w:trPr>
         <w:tc>
           <w:tcPr>
-            <w:tcW w:w="495" w:type="dxa"/>
+            <w:tcW w:w="494" w:type="dxa"/>
             <w:cnfStyle w:val="001000000000" w:firstRow="0" w:lastRow="0" w:firstColumn="1" w:lastColumn="0" w:oddVBand="0" w:evenVBand="0" w:oddHBand="0" w:evenHBand="0" w:firstRowFirstColumn="0" w:firstRowLastColumn="0" w:lastRowFirstColumn="0" w:lastRowLastColumn="0"/>
             <w:tcBorders>
               <w:right w:val="nil"/>
@@ -595,7 +595,7 @@
         </w:tc>
         <w:tc>
           <w:tcPr>
-            <w:tcW w:w="1593" w:type="dxa"/>
+            <w:tcW w:w="1594" w:type="dxa"/>
             <w:vMerge w:val="continue"/>
             <w:tcBorders>
               <w:left w:val="nil"/>
@@ -617,7 +617,7 @@
         </w:tc>
         <w:tc>
           <w:tcPr>
-            <w:tcW w:w="3631" w:type="dxa"/>
+            <w:tcW w:w="3630" w:type="dxa"/>
             <w:vMerge w:val="continue"/>
             <w:tcBorders>
               <w:left w:val="nil"/>
@@ -661,7 +661,7 @@
         </w:tc>
         <w:tc>
           <w:tcPr>
-            <w:tcW w:w="1936" w:type="dxa"/>
+            <w:tcW w:w="1937" w:type="dxa"/>
             <w:tcBorders>
               <w:left w:val="nil"/>
             </w:tcBorders>
@@ -685,7 +685,7 @@
         <w:trPr/>
         <w:tc>
           <w:tcPr>
-            <w:tcW w:w="495" w:type="dxa"/>
+            <w:tcW w:w="494" w:type="dxa"/>
             <w:cnfStyle w:val="001000000000" w:firstRow="0" w:lastRow="0" w:firstColumn="1" w:lastColumn="0" w:oddVBand="0" w:evenVBand="0" w:oddHBand="0" w:evenHBand="0" w:firstRowFirstColumn="0" w:firstRowLastColumn="0" w:lastRowFirstColumn="0" w:lastRowLastColumn="0"/>
             <w:tcBorders>
               <w:right w:val="nil"/>
@@ -713,7 +713,7 @@
         </w:tc>
         <w:tc>
           <w:tcPr>
-            <w:tcW w:w="1593" w:type="dxa"/>
+            <w:tcW w:w="1594" w:type="dxa"/>
             <w:vMerge w:val="continue"/>
             <w:tcBorders>
               <w:left w:val="nil"/>
@@ -735,7 +735,7 @@
         </w:tc>
         <w:tc>
           <w:tcPr>
-            <w:tcW w:w="3631" w:type="dxa"/>
+            <w:tcW w:w="3630" w:type="dxa"/>
             <w:vMerge w:val="continue"/>
             <w:tcBorders>
               <w:left w:val="nil"/>
@@ -779,7 +779,7 @@
         </w:tc>
         <w:tc>
           <w:tcPr>
-            <w:tcW w:w="1936" w:type="dxa"/>
+            <w:tcW w:w="1937" w:type="dxa"/>
             <w:tcBorders>
               <w:left w:val="nil"/>
             </w:tcBorders>
@@ -805,7 +805,7 @@
         </w:trPr>
         <w:tc>
           <w:tcPr>
-            <w:tcW w:w="495" w:type="dxa"/>
+            <w:tcW w:w="494" w:type="dxa"/>
             <w:cnfStyle w:val="001000000000" w:firstRow="0" w:lastRow="0" w:firstColumn="1" w:lastColumn="0" w:oddVBand="0" w:evenVBand="0" w:oddHBand="0" w:evenHBand="0" w:firstRowFirstColumn="0" w:firstRowLastColumn="0" w:lastRowFirstColumn="0" w:lastRowLastColumn="0"/>
             <w:tcBorders>
               <w:right w:val="nil"/>
@@ -833,7 +833,7 @@
         </w:tc>
         <w:tc>
           <w:tcPr>
-            <w:tcW w:w="1593" w:type="dxa"/>
+            <w:tcW w:w="1594" w:type="dxa"/>
             <w:vMerge w:val="continue"/>
             <w:tcBorders>
               <w:left w:val="nil"/>
@@ -855,7 +855,7 @@
         </w:tc>
         <w:tc>
           <w:tcPr>
-            <w:tcW w:w="3631" w:type="dxa"/>
+            <w:tcW w:w="3630" w:type="dxa"/>
             <w:vMerge w:val="continue"/>
             <w:tcBorders>
               <w:left w:val="nil"/>
@@ -899,7 +899,7 @@
         </w:tc>
         <w:tc>
           <w:tcPr>
-            <w:tcW w:w="1936" w:type="dxa"/>
+            <w:tcW w:w="1937" w:type="dxa"/>
             <w:tcBorders>
               <w:left w:val="nil"/>
             </w:tcBorders>
@@ -923,7 +923,7 @@
         <w:trPr/>
         <w:tc>
           <w:tcPr>
-            <w:tcW w:w="495" w:type="dxa"/>
+            <w:tcW w:w="494" w:type="dxa"/>
             <w:cnfStyle w:val="001000000000" w:firstRow="0" w:lastRow="0" w:firstColumn="1" w:lastColumn="0" w:oddVBand="0" w:evenVBand="0" w:oddHBand="0" w:evenHBand="0" w:firstRowFirstColumn="0" w:firstRowLastColumn="0" w:lastRowFirstColumn="0" w:lastRowLastColumn="0"/>
             <w:tcBorders>
               <w:right w:val="nil"/>
@@ -951,7 +951,7 @@
         </w:tc>
         <w:tc>
           <w:tcPr>
-            <w:tcW w:w="1593" w:type="dxa"/>
+            <w:tcW w:w="1594" w:type="dxa"/>
             <w:vMerge w:val="continue"/>
             <w:tcBorders>
               <w:left w:val="nil"/>
@@ -973,7 +973,7 @@
         </w:tc>
         <w:tc>
           <w:tcPr>
-            <w:tcW w:w="3631" w:type="dxa"/>
+            <w:tcW w:w="3630" w:type="dxa"/>
             <w:vMerge w:val="continue"/>
             <w:tcBorders>
               <w:left w:val="nil"/>
@@ -1017,7 +1017,7 @@
         </w:tc>
         <w:tc>
           <w:tcPr>
-            <w:tcW w:w="1936" w:type="dxa"/>
+            <w:tcW w:w="1937" w:type="dxa"/>
             <w:tcBorders>
               <w:left w:val="nil"/>
             </w:tcBorders>
@@ -1043,7 +1043,7 @@
         </w:trPr>
         <w:tc>
           <w:tcPr>
-            <w:tcW w:w="495" w:type="dxa"/>
+            <w:tcW w:w="494" w:type="dxa"/>
             <w:cnfStyle w:val="001000000000" w:firstRow="0" w:lastRow="0" w:firstColumn="1" w:lastColumn="0" w:oddVBand="0" w:evenVBand="0" w:oddHBand="0" w:evenHBand="0" w:firstRowFirstColumn="0" w:firstRowLastColumn="0" w:lastRowFirstColumn="0" w:lastRowLastColumn="0"/>
             <w:tcBorders>
               <w:right w:val="nil"/>
@@ -1071,7 +1071,7 @@
         </w:tc>
         <w:tc>
           <w:tcPr>
-            <w:tcW w:w="1593" w:type="dxa"/>
+            <w:tcW w:w="1594" w:type="dxa"/>
             <w:vMerge w:val="restart"/>
             <w:tcBorders>
               <w:left w:val="nil"/>
@@ -1094,7 +1094,7 @@
         </w:tc>
         <w:tc>
           <w:tcPr>
-            <w:tcW w:w="3631" w:type="dxa"/>
+            <w:tcW w:w="3630" w:type="dxa"/>
             <w:vMerge w:val="restart"/>
             <w:tcBorders>
               <w:left w:val="nil"/>
@@ -1139,7 +1139,7 @@
         </w:tc>
         <w:tc>
           <w:tcPr>
-            <w:tcW w:w="1936" w:type="dxa"/>
+            <w:tcW w:w="1937" w:type="dxa"/>
             <w:tcBorders>
               <w:left w:val="nil"/>
             </w:tcBorders>
@@ -1165,7 +1165,7 @@
         <w:trPr/>
         <w:tc>
           <w:tcPr>
-            <w:tcW w:w="495" w:type="dxa"/>
+            <w:tcW w:w="494" w:type="dxa"/>
             <w:cnfStyle w:val="001000000000" w:firstRow="0" w:lastRow="0" w:firstColumn="1" w:lastColumn="0" w:oddVBand="0" w:evenVBand="0" w:oddHBand="0" w:evenHBand="0" w:firstRowFirstColumn="0" w:firstRowLastColumn="0" w:lastRowFirstColumn="0" w:lastRowLastColumn="0"/>
             <w:tcBorders>
               <w:right w:val="nil"/>
@@ -1193,7 +1193,7 @@
         </w:tc>
         <w:tc>
           <w:tcPr>
-            <w:tcW w:w="1593" w:type="dxa"/>
+            <w:tcW w:w="1594" w:type="dxa"/>
             <w:vMerge w:val="continue"/>
             <w:tcBorders>
               <w:left w:val="nil"/>
@@ -1215,7 +1215,7 @@
         </w:tc>
         <w:tc>
           <w:tcPr>
-            <w:tcW w:w="3631" w:type="dxa"/>
+            <w:tcW w:w="3630" w:type="dxa"/>
             <w:vMerge w:val="continue"/>
             <w:tcBorders>
               <w:left w:val="nil"/>
@@ -1259,7 +1259,7 @@
         </w:tc>
         <w:tc>
           <w:tcPr>
-            <w:tcW w:w="1936" w:type="dxa"/>
+            <w:tcW w:w="1937" w:type="dxa"/>
             <w:tcBorders>
               <w:left w:val="nil"/>
             </w:tcBorders>
@@ -1285,7 +1285,7 @@
         </w:trPr>
         <w:tc>
           <w:tcPr>
-            <w:tcW w:w="495" w:type="dxa"/>
+            <w:tcW w:w="494" w:type="dxa"/>
             <w:cnfStyle w:val="001000000000" w:firstRow="0" w:lastRow="0" w:firstColumn="1" w:lastColumn="0" w:oddVBand="0" w:evenVBand="0" w:oddHBand="0" w:evenHBand="0" w:firstRowFirstColumn="0" w:firstRowLastColumn="0" w:lastRowFirstColumn="0" w:lastRowLastColumn="0"/>
             <w:tcBorders>
               <w:right w:val="nil"/>
@@ -1313,7 +1313,7 @@
         </w:tc>
         <w:tc>
           <w:tcPr>
-            <w:tcW w:w="1593" w:type="dxa"/>
+            <w:tcW w:w="1594" w:type="dxa"/>
             <w:vMerge w:val="continue"/>
             <w:tcBorders>
               <w:left w:val="nil"/>
@@ -1335,7 +1335,7 @@
         </w:tc>
         <w:tc>
           <w:tcPr>
-            <w:tcW w:w="3631" w:type="dxa"/>
+            <w:tcW w:w="3630" w:type="dxa"/>
             <w:vMerge w:val="continue"/>
             <w:tcBorders>
               <w:left w:val="nil"/>
@@ -1379,7 +1379,7 @@
         </w:tc>
         <w:tc>
           <w:tcPr>
-            <w:tcW w:w="1936" w:type="dxa"/>
+            <w:tcW w:w="1937" w:type="dxa"/>
             <w:tcBorders>
               <w:left w:val="nil"/>
             </w:tcBorders>
@@ -1403,7 +1403,7 @@
         <w:trPr/>
         <w:tc>
           <w:tcPr>
-            <w:tcW w:w="495" w:type="dxa"/>
+            <w:tcW w:w="494" w:type="dxa"/>
             <w:cnfStyle w:val="001000000000" w:firstRow="0" w:lastRow="0" w:firstColumn="1" w:lastColumn="0" w:oddVBand="0" w:evenVBand="0" w:oddHBand="0" w:evenHBand="0" w:firstRowFirstColumn="0" w:firstRowLastColumn="0" w:lastRowFirstColumn="0" w:lastRowLastColumn="0"/>
             <w:tcBorders>
               <w:right w:val="nil"/>
@@ -1431,7 +1431,7 @@
         </w:tc>
         <w:tc>
           <w:tcPr>
-            <w:tcW w:w="1593" w:type="dxa"/>
+            <w:tcW w:w="1594" w:type="dxa"/>
             <w:vMerge w:val="continue"/>
             <w:tcBorders>
               <w:left w:val="nil"/>
@@ -1453,7 +1453,7 @@
         </w:tc>
         <w:tc>
           <w:tcPr>
-            <w:tcW w:w="3631" w:type="dxa"/>
+            <w:tcW w:w="3630" w:type="dxa"/>
             <w:vMerge w:val="continue"/>
             <w:tcBorders>
               <w:left w:val="nil"/>
@@ -1497,7 +1497,7 @@
         </w:tc>
         <w:tc>
           <w:tcPr>
-            <w:tcW w:w="1936" w:type="dxa"/>
+            <w:tcW w:w="1937" w:type="dxa"/>
             <w:tcBorders>
               <w:left w:val="nil"/>
             </w:tcBorders>
@@ -1523,7 +1523,7 @@
         </w:trPr>
         <w:tc>
           <w:tcPr>
-            <w:tcW w:w="495" w:type="dxa"/>
+            <w:tcW w:w="494" w:type="dxa"/>
             <w:cnfStyle w:val="001000000000" w:firstRow="0" w:lastRow="0" w:firstColumn="1" w:lastColumn="0" w:oddVBand="0" w:evenVBand="0" w:oddHBand="0" w:evenHBand="0" w:firstRowFirstColumn="0" w:firstRowLastColumn="0" w:lastRowFirstColumn="0" w:lastRowLastColumn="0"/>
             <w:tcBorders>
               <w:right w:val="nil"/>
@@ -1551,7 +1551,7 @@
         </w:tc>
         <w:tc>
           <w:tcPr>
-            <w:tcW w:w="1593" w:type="dxa"/>
+            <w:tcW w:w="1594" w:type="dxa"/>
             <w:vMerge w:val="continue"/>
             <w:tcBorders>
               <w:left w:val="nil"/>
@@ -1573,7 +1573,7 @@
         </w:tc>
         <w:tc>
           <w:tcPr>
-            <w:tcW w:w="3631" w:type="dxa"/>
+            <w:tcW w:w="3630" w:type="dxa"/>
             <w:vMerge w:val="continue"/>
             <w:tcBorders>
               <w:left w:val="nil"/>
@@ -1617,7 +1617,7 @@
         </w:tc>
         <w:tc>
           <w:tcPr>
-            <w:tcW w:w="1936" w:type="dxa"/>
+            <w:tcW w:w="1937" w:type="dxa"/>
             <w:tcBorders>
               <w:left w:val="nil"/>
             </w:tcBorders>
@@ -3629,15 +3629,17 @@
       <w:pPr>
         <w:pStyle w:val="Normal"/>
         <w:rPr>
-          <w:i/>
-          <w:i/>
+          <w:i w:val="false"/>
+          <w:i w:val="false"/>
+          <w:iCs w:val="false"/>
         </w:rPr>
       </w:pPr>
       <w:r>
         <w:rPr>
-          <w:i/>
+          <w:i w:val="false"/>
+          <w:iCs w:val="false"/>
         </w:rPr>
-        <w:t>Insert web server recommendations here.</w:t>
+        <w:t>The author recommends using Microsoft Azure to host the Photo Sharing application. Microsoft Azure can host any ASP.NET website, including the ASP.NET Core MVC application proposed in this document. Scaling is very simple because Microsoft, not Adventure Works, is responsible for adding server resources at times of high traffic. Costs are minimal: they depend on the amount of data served to visitors but it is not necessary to maintain our own hardware.</w:t>
       </w:r>
     </w:p>
     <w:p>
@@ -3654,15 +3656,17 @@
       <w:pPr>
         <w:pStyle w:val="Normal"/>
         <w:rPr>
-          <w:i/>
-          <w:i/>
+          <w:i w:val="false"/>
+          <w:i w:val="false"/>
+          <w:iCs w:val="false"/>
         </w:rPr>
       </w:pPr>
       <w:r>
         <w:rPr>
-          <w:i/>
+          <w:i w:val="false"/>
+          <w:iCs w:val="false"/>
         </w:rPr>
-        <w:t>Insert database server recommendations here.</w:t>
+        <w:t>The author recommends using SQL Database, within Microsoft Azure, to host the Photo Sharing application underlying database. As for the web server, this recommendation ensures high-availability hosting for the database with good value for money. This makes particular sense if the web site is hosted in Microsoft Azure.</w:t>
       </w:r>
     </w:p>
     <w:p>

</xml_diff>